<commit_message>
- added the install path
</commit_message>
<xml_diff>
--- a/README.docx
+++ b/README.docx
@@ -118,7 +118,7 @@
         </w:tblBorders>
         <w:tblCellMar>
           <w:top w:w="55" w:type="dxa"/>
-          <w:left w:w="54" w:type="dxa"/>
+          <w:left w:w="53" w:type="dxa"/>
           <w:bottom w:w="55" w:type="dxa"/>
           <w:right w:w="55" w:type="dxa"/>
         </w:tblCellMar>
@@ -238,6 +238,7 @@
           <w:tcPr>
             <w:tcW w:w="911" w:type="dxa"/>
             <w:tcBorders>
+              <w:top w:val="single" w:sz="2" w:space="0" w:color="000000"/>
               <w:left w:val="single" w:sz="2" w:space="0" w:color="000000"/>
               <w:bottom w:val="single" w:sz="2" w:space="0" w:color="000000"/>
               <w:insideH w:val="single" w:sz="2" w:space="0" w:color="000000"/>
@@ -265,6 +266,7 @@
           <w:tcPr>
             <w:tcW w:w="7532" w:type="dxa"/>
             <w:tcBorders>
+              <w:top w:val="single" w:sz="2" w:space="0" w:color="000000"/>
               <w:left w:val="single" w:sz="2" w:space="0" w:color="000000"/>
               <w:bottom w:val="single" w:sz="2" w:space="0" w:color="000000"/>
               <w:insideH w:val="single" w:sz="2" w:space="0" w:color="000000"/>
@@ -284,7 +286,21 @@
                 <w:sz w:val="20"/>
                 <w:szCs w:val="20"/>
               </w:rPr>
-              <w:t>Intial Version</w:t>
+              <w:t>In</w:t>
+            </w:r>
+            <w:r>
+              <w:rPr>
+                <w:sz w:val="20"/>
+                <w:szCs w:val="20"/>
+              </w:rPr>
+              <w:t>i</w:t>
+            </w:r>
+            <w:r>
+              <w:rPr>
+                <w:sz w:val="20"/>
+                <w:szCs w:val="20"/>
+              </w:rPr>
+              <w:t>tial Version</w:t>
             </w:r>
           </w:p>
         </w:tc>
@@ -292,6 +308,7 @@
           <w:tcPr>
             <w:tcW w:w="1200" w:type="dxa"/>
             <w:tcBorders>
+              <w:top w:val="single" w:sz="2" w:space="0" w:color="000000"/>
               <w:left w:val="single" w:sz="2" w:space="0" w:color="000000"/>
               <w:bottom w:val="single" w:sz="2" w:space="0" w:color="000000"/>
               <w:right w:val="single" w:sz="2" w:space="0" w:color="000000"/>
@@ -324,6 +341,7 @@
           <w:tcPr>
             <w:tcW w:w="911" w:type="dxa"/>
             <w:tcBorders>
+              <w:top w:val="single" w:sz="2" w:space="0" w:color="000000"/>
               <w:left w:val="single" w:sz="2" w:space="0" w:color="000000"/>
               <w:bottom w:val="single" w:sz="2" w:space="0" w:color="000000"/>
               <w:insideH w:val="single" w:sz="2" w:space="0" w:color="000000"/>
@@ -350,6 +368,7 @@
           <w:tcPr>
             <w:tcW w:w="7532" w:type="dxa"/>
             <w:tcBorders>
+              <w:top w:val="single" w:sz="2" w:space="0" w:color="000000"/>
               <w:left w:val="single" w:sz="2" w:space="0" w:color="000000"/>
               <w:bottom w:val="single" w:sz="2" w:space="0" w:color="000000"/>
               <w:insideH w:val="single" w:sz="2" w:space="0" w:color="000000"/>
@@ -376,6 +395,7 @@
           <w:tcPr>
             <w:tcW w:w="1200" w:type="dxa"/>
             <w:tcBorders>
+              <w:top w:val="single" w:sz="2" w:space="0" w:color="000000"/>
               <w:left w:val="single" w:sz="2" w:space="0" w:color="000000"/>
               <w:bottom w:val="single" w:sz="2" w:space="0" w:color="000000"/>
               <w:right w:val="single" w:sz="2" w:space="0" w:color="000000"/>
@@ -407,6 +427,7 @@
           <w:tcPr>
             <w:tcW w:w="911" w:type="dxa"/>
             <w:tcBorders>
+              <w:top w:val="single" w:sz="2" w:space="0" w:color="000000"/>
               <w:left w:val="single" w:sz="2" w:space="0" w:color="000000"/>
               <w:bottom w:val="single" w:sz="2" w:space="0" w:color="000000"/>
               <w:insideH w:val="single" w:sz="2" w:space="0" w:color="000000"/>
@@ -433,6 +454,7 @@
           <w:tcPr>
             <w:tcW w:w="7532" w:type="dxa"/>
             <w:tcBorders>
+              <w:top w:val="single" w:sz="2" w:space="0" w:color="000000"/>
               <w:left w:val="single" w:sz="2" w:space="0" w:color="000000"/>
               <w:bottom w:val="single" w:sz="2" w:space="0" w:color="000000"/>
               <w:insideH w:val="single" w:sz="2" w:space="0" w:color="000000"/>
@@ -459,6 +481,7 @@
           <w:tcPr>
             <w:tcW w:w="1200" w:type="dxa"/>
             <w:tcBorders>
+              <w:top w:val="single" w:sz="2" w:space="0" w:color="000000"/>
               <w:left w:val="single" w:sz="2" w:space="0" w:color="000000"/>
               <w:bottom w:val="single" w:sz="2" w:space="0" w:color="000000"/>
               <w:right w:val="single" w:sz="2" w:space="0" w:color="000000"/>
@@ -492,6 +515,7 @@
           <w:tcPr>
             <w:tcW w:w="911" w:type="dxa"/>
             <w:tcBorders>
+              <w:top w:val="single" w:sz="2" w:space="0" w:color="000000"/>
               <w:left w:val="single" w:sz="2" w:space="0" w:color="000000"/>
               <w:bottom w:val="single" w:sz="2" w:space="0" w:color="000000"/>
               <w:insideH w:val="single" w:sz="2" w:space="0" w:color="000000"/>
@@ -518,6 +542,7 @@
           <w:tcPr>
             <w:tcW w:w="7532" w:type="dxa"/>
             <w:tcBorders>
+              <w:top w:val="single" w:sz="2" w:space="0" w:color="000000"/>
               <w:left w:val="single" w:sz="2" w:space="0" w:color="000000"/>
               <w:bottom w:val="single" w:sz="2" w:space="0" w:color="000000"/>
               <w:insideH w:val="single" w:sz="2" w:space="0" w:color="000000"/>
@@ -544,6 +569,7 @@
           <w:tcPr>
             <w:tcW w:w="1200" w:type="dxa"/>
             <w:tcBorders>
+              <w:top w:val="single" w:sz="2" w:space="0" w:color="000000"/>
               <w:left w:val="single" w:sz="2" w:space="0" w:color="000000"/>
               <w:bottom w:val="single" w:sz="2" w:space="0" w:color="000000"/>
               <w:right w:val="single" w:sz="2" w:space="0" w:color="000000"/>
@@ -1345,8 +1371,8 @@
       </w:tblPr>
       <w:tblGrid>
         <w:gridCol w:w="675"/>
-        <w:gridCol w:w="8004"/>
-        <w:gridCol w:w="964"/>
+        <w:gridCol w:w="8003"/>
+        <w:gridCol w:w="965"/>
       </w:tblGrid>
       <w:tr>
         <w:trPr/>
@@ -1381,7 +1407,7 @@
         </w:tc>
         <w:tc>
           <w:tcPr>
-            <w:tcW w:w="8004" w:type="dxa"/>
+            <w:tcW w:w="8003" w:type="dxa"/>
             <w:tcBorders/>
             <w:shd w:fill="auto" w:val="clear"/>
           </w:tcPr>
@@ -1410,7 +1436,7 @@
         </w:tc>
         <w:tc>
           <w:tcPr>
-            <w:tcW w:w="964" w:type="dxa"/>
+            <w:tcW w:w="965" w:type="dxa"/>
             <w:tcBorders/>
             <w:shd w:fill="auto" w:val="clear"/>
           </w:tcPr>
@@ -1466,7 +1492,7 @@
         </w:tc>
         <w:tc>
           <w:tcPr>
-            <w:tcW w:w="8004" w:type="dxa"/>
+            <w:tcW w:w="8003" w:type="dxa"/>
             <w:tcBorders/>
             <w:shd w:fill="auto" w:val="clear"/>
           </w:tcPr>
@@ -1490,7 +1516,7 @@
         </w:tc>
         <w:tc>
           <w:tcPr>
-            <w:tcW w:w="964" w:type="dxa"/>
+            <w:tcW w:w="965" w:type="dxa"/>
             <w:tcBorders/>
             <w:shd w:fill="auto" w:val="clear"/>
           </w:tcPr>
@@ -1531,17 +1557,13 @@
               </w:rPr>
             </w:pPr>
             <w:r>
-              <w:rPr>
-                <w:sz w:val="20"/>
-                <w:szCs w:val="20"/>
-              </w:rPr>
-              <w:t>2</w:t>
+              <w:rPr/>
             </w:r>
           </w:p>
         </w:tc>
         <w:tc>
           <w:tcPr>
-            <w:tcW w:w="8004" w:type="dxa"/>
+            <w:tcW w:w="8003" w:type="dxa"/>
             <w:tcBorders/>
             <w:shd w:fill="auto" w:val="clear"/>
           </w:tcPr>
@@ -1555,17 +1577,13 @@
               </w:rPr>
             </w:pPr>
             <w:r>
-              <w:rPr>
-                <w:sz w:val="20"/>
-                <w:szCs w:val="20"/>
-              </w:rPr>
-              <w:t>Specification</w:t>
+              <w:rPr/>
             </w:r>
           </w:p>
         </w:tc>
         <w:tc>
           <w:tcPr>
-            <w:tcW w:w="964" w:type="dxa"/>
+            <w:tcW w:w="965" w:type="dxa"/>
             <w:tcBorders/>
             <w:shd w:fill="auto" w:val="clear"/>
           </w:tcPr>
@@ -1579,11 +1597,7 @@
               </w:rPr>
             </w:pPr>
             <w:r>
-              <w:rPr>
-                <w:sz w:val="24"/>
-                <w:szCs w:val="24"/>
-              </w:rPr>
-              <w:t>3</w:t>
+              <w:rPr/>
             </w:r>
           </w:p>
         </w:tc>
@@ -1606,17 +1620,13 @@
               </w:rPr>
             </w:pPr>
             <w:r>
-              <w:rPr>
-                <w:sz w:val="20"/>
-                <w:szCs w:val="20"/>
-              </w:rPr>
-              <w:t>3</w:t>
+              <w:rPr/>
             </w:r>
           </w:p>
         </w:tc>
         <w:tc>
           <w:tcPr>
-            <w:tcW w:w="8004" w:type="dxa"/>
+            <w:tcW w:w="8003" w:type="dxa"/>
             <w:tcBorders/>
             <w:shd w:fill="auto" w:val="clear"/>
           </w:tcPr>
@@ -1630,17 +1640,13 @@
               </w:rPr>
             </w:pPr>
             <w:r>
-              <w:rPr>
-                <w:sz w:val="20"/>
-                <w:szCs w:val="20"/>
-              </w:rPr>
-              <w:t>Performance</w:t>
+              <w:rPr/>
             </w:r>
           </w:p>
         </w:tc>
         <w:tc>
           <w:tcPr>
-            <w:tcW w:w="964" w:type="dxa"/>
+            <w:tcW w:w="965" w:type="dxa"/>
             <w:tcBorders/>
             <w:shd w:fill="auto" w:val="clear"/>
           </w:tcPr>
@@ -1654,11 +1660,7 @@
               </w:rPr>
             </w:pPr>
             <w:r>
-              <w:rPr>
-                <w:sz w:val="24"/>
-                <w:szCs w:val="24"/>
-              </w:rPr>
-              <w:t>4</w:t>
+              <w:rPr/>
             </w:r>
           </w:p>
         </w:tc>
@@ -1681,17 +1683,13 @@
               </w:rPr>
             </w:pPr>
             <w:r>
-              <w:rPr>
-                <w:sz w:val="20"/>
-                <w:szCs w:val="20"/>
-              </w:rPr>
-              <w:t>4</w:t>
+              <w:rPr/>
             </w:r>
           </w:p>
         </w:tc>
         <w:tc>
           <w:tcPr>
-            <w:tcW w:w="8004" w:type="dxa"/>
+            <w:tcW w:w="8003" w:type="dxa"/>
             <w:tcBorders/>
             <w:shd w:fill="auto" w:val="clear"/>
           </w:tcPr>
@@ -1705,17 +1703,13 @@
               </w:rPr>
             </w:pPr>
             <w:r>
-              <w:rPr>
-                <w:sz w:val="20"/>
-                <w:szCs w:val="20"/>
-              </w:rPr>
-              <w:t>System Requirement</w:t>
+              <w:rPr/>
             </w:r>
           </w:p>
         </w:tc>
         <w:tc>
           <w:tcPr>
-            <w:tcW w:w="964" w:type="dxa"/>
+            <w:tcW w:w="965" w:type="dxa"/>
             <w:tcBorders/>
             <w:shd w:fill="auto" w:val="clear"/>
           </w:tcPr>
@@ -1729,11 +1723,7 @@
               </w:rPr>
             </w:pPr>
             <w:r>
-              <w:rPr>
-                <w:sz w:val="24"/>
-                <w:szCs w:val="24"/>
-              </w:rPr>
-              <w:t>4</w:t>
+              <w:rPr/>
             </w:r>
           </w:p>
         </w:tc>
@@ -1765,7 +1755,7 @@
         </w:tc>
         <w:tc>
           <w:tcPr>
-            <w:tcW w:w="8004" w:type="dxa"/>
+            <w:tcW w:w="8003" w:type="dxa"/>
             <w:tcBorders/>
             <w:shd w:fill="auto" w:val="clear"/>
           </w:tcPr>
@@ -1788,7 +1778,7 @@
         </w:tc>
         <w:tc>
           <w:tcPr>
-            <w:tcW w:w="964" w:type="dxa"/>
+            <w:tcW w:w="965" w:type="dxa"/>
             <w:tcBorders/>
             <w:shd w:fill="auto" w:val="clear"/>
           </w:tcPr>
@@ -2977,7 +2967,6 @@
       </w:pPr>
       <w:r>
         <w:rPr>
-          <w:rFonts w:ascii="Liberation Serif" w:hAnsi="Liberation Serif"/>
           <w:b/>
           <w:bCs/>
           <w:i w:val="false"/>
@@ -2998,6 +2987,7 @@
         <w:jc w:val="both"/>
         <w:rPr>
           <w:i w:val="false"/>
+          <w:i w:val="false"/>
           <w:caps w:val="false"/>
           <w:smallCaps w:val="false"/>
           <w:color w:val="222222"/>
@@ -3006,32 +2996,30 @@
       </w:pPr>
       <w:r>
         <w:rPr>
+          <w:i w:val="false"/>
+          <w:caps w:val="false"/>
+          <w:smallCaps w:val="false"/>
+          <w:color w:val="222222"/>
+          <w:spacing w:val="0"/>
+        </w:rPr>
+      </w:r>
+    </w:p>
+    <w:p>
+      <w:pPr>
+        <w:pStyle w:val="Normal"/>
+        <w:jc w:val="both"/>
+        <w:rPr>
           <w:rFonts w:ascii="Liberation Serif" w:hAnsi="Liberation Serif"/>
+          <w:b w:val="false"/>
           <w:b w:val="false"/>
           <w:bCs w:val="false"/>
           <w:sz w:val="22"/>
           <w:szCs w:val="22"/>
           <w:u w:val="none"/>
         </w:rPr>
-      </w:r>
-    </w:p>
-    <w:p>
-      <w:pPr>
-        <w:pStyle w:val="Normal"/>
-        <w:jc w:val="both"/>
-        <w:rPr>
-          <w:rFonts w:ascii="Liberation Serif" w:hAnsi="Liberation Serif"/>
-          <w:b w:val="false"/>
-          <w:b w:val="false"/>
-          <w:bCs w:val="false"/>
-          <w:sz w:val="22"/>
-          <w:szCs w:val="22"/>
-          <w:u w:val="none"/>
-        </w:rPr>
-      </w:pPr>
-      <w:r>
-        <w:rPr>
-          <w:rFonts w:ascii="Liberation Serif" w:hAnsi="Liberation Serif"/>
+      </w:pPr>
+      <w:r>
+        <w:rPr>
           <w:b w:val="false"/>
           <w:bCs w:val="false"/>
           <w:i w:val="false"/>
@@ -3043,27 +3031,10 @@
           <w:szCs w:val="22"/>
           <w:u w:val="none"/>
         </w:rPr>
-        <w:t xml:space="preserve">CMake is a cross-platform, free and open-source make system. It is used to control the software compilation process using simple platform-independent and compiler-independent configuration files. It generates native makefiles and workspaces that can be used in the compiler environment of your choice. </w:t>
-      </w:r>
-      <w:r>
-        <w:rPr>
-          <w:rFonts w:ascii="Liberation Serif" w:hAnsi="Liberation Serif"/>
-          <w:b w:val="false"/>
-          <w:bCs w:val="false"/>
-          <w:i w:val="false"/>
-          <w:caps w:val="false"/>
-          <w:smallCaps w:val="false"/>
-          <w:color w:val="222222"/>
-          <w:spacing w:val="0"/>
-          <w:sz w:val="22"/>
-          <w:szCs w:val="22"/>
-          <w:u w:val="none"/>
-        </w:rPr>
-        <w:t xml:space="preserve">It supports directory hierarchies and applications that depend on multiple libraries. It is </w:t>
-      </w:r>
-      <w:r>
-        <w:rPr>
-          <w:rFonts w:ascii="Liberation Serif" w:hAnsi="Liberation Serif"/>
+        <w:t xml:space="preserve">CMake is a cross-platform, free and open-source make system. It is used to control the software compilation process using simple platform-independent and compiler-independent configuration files. It generates native makefiles and workspaces that can be used in the compiler environment of your choice. It supports directory hierarchies and applications that depend on multiple libraries. It is </w:t>
+      </w:r>
+      <w:r>
+        <w:rPr>
           <w:b w:val="false"/>
           <w:bCs w:val="false"/>
           <w:i w:val="false"/>
@@ -3075,107 +3046,10 @@
           <w:szCs w:val="22"/>
           <w:u w:val="none"/>
         </w:rPr>
-        <w:t xml:space="preserve">used in conjunction with native build environments such as </w:t>
-      </w:r>
-      <w:r>
-        <w:rPr>
-          <w:rFonts w:ascii="Liberation Serif" w:hAnsi="Liberation Serif"/>
-          <w:b w:val="false"/>
-          <w:bCs w:val="false"/>
-          <w:i w:val="false"/>
-          <w:caps w:val="false"/>
-          <w:smallCaps w:val="false"/>
-          <w:color w:val="000000"/>
-          <w:spacing w:val="0"/>
-          <w:sz w:val="22"/>
-          <w:szCs w:val="22"/>
-          <w:u w:val="none"/>
-        </w:rPr>
-        <w:t>Make, Qt Creator</w:t>
-      </w:r>
-      <w:r>
-        <w:rPr>
-          <w:rFonts w:ascii="Liberation Serif" w:hAnsi="Liberation Serif"/>
-          <w:b w:val="false"/>
-          <w:bCs w:val="false"/>
-          <w:i w:val="false"/>
-          <w:caps w:val="false"/>
-          <w:smallCaps w:val="false"/>
-          <w:color w:val="000000"/>
-          <w:spacing w:val="0"/>
-          <w:sz w:val="22"/>
-          <w:szCs w:val="22"/>
-          <w:u w:val="none"/>
-        </w:rPr>
-        <w:t xml:space="preserve">, </w:t>
-      </w:r>
-      <w:r>
-        <w:rPr>
-          <w:rFonts w:ascii="Liberation Serif" w:hAnsi="Liberation Serif"/>
-          <w:b w:val="false"/>
-          <w:bCs w:val="false"/>
-          <w:i w:val="false"/>
-          <w:caps w:val="false"/>
-          <w:smallCaps w:val="false"/>
-          <w:color w:val="000000"/>
-          <w:spacing w:val="0"/>
-          <w:sz w:val="22"/>
-          <w:szCs w:val="22"/>
-          <w:u w:val="none"/>
-        </w:rPr>
-        <w:t>Ninja</w:t>
-      </w:r>
-      <w:r>
-        <w:rPr>
-          <w:rFonts w:ascii="Liberation Serif" w:hAnsi="Liberation Serif"/>
-          <w:b w:val="false"/>
-          <w:bCs w:val="false"/>
-          <w:i w:val="false"/>
-          <w:caps w:val="false"/>
-          <w:smallCaps w:val="false"/>
-          <w:color w:val="000000"/>
-          <w:spacing w:val="0"/>
-          <w:sz w:val="22"/>
-          <w:szCs w:val="22"/>
-          <w:u w:val="none"/>
-        </w:rPr>
-        <w:t>, Apple'</w:t>
-      </w:r>
-      <w:r>
-        <w:rPr>
-          <w:rFonts w:ascii="Liberation Serif" w:hAnsi="Liberation Serif"/>
-          <w:b w:val="false"/>
-          <w:bCs w:val="false"/>
-          <w:i w:val="false"/>
-          <w:caps w:val="false"/>
-          <w:smallCaps w:val="false"/>
-          <w:color w:val="000000"/>
-          <w:spacing w:val="0"/>
-          <w:sz w:val="22"/>
-          <w:szCs w:val="22"/>
-          <w:u w:val="none"/>
-        </w:rPr>
-        <w:t>s XCode</w:t>
-      </w:r>
-      <w:r>
-        <w:rPr>
-          <w:rFonts w:ascii="Liberation Serif" w:hAnsi="Liberation Serif"/>
-          <w:b w:val="false"/>
-          <w:bCs w:val="false"/>
-          <w:i w:val="false"/>
-          <w:caps w:val="false"/>
-          <w:smallCaps w:val="false"/>
-          <w:color w:val="000000"/>
-          <w:spacing w:val="0"/>
-          <w:sz w:val="22"/>
-          <w:szCs w:val="22"/>
-          <w:u w:val="none"/>
-        </w:rPr>
-        <w:t xml:space="preserve"> and</w:t>
-      </w:r>
-      <w:r>
-        <w:rPr>
-          <w:rFonts w:ascii="Liberation Serif" w:hAnsi="Liberation Serif"/>
+        <w:t>used in conjunction with native build environments such as Make, Qt Creator, Ninja, Apple's XCode and</w:t>
+      </w:r>
+      <w:r>
+        <w:rPr>
           <w:b w:val="false"/>
           <w:bCs w:val="false"/>
           <w:i w:val="false"/>
@@ -3191,31 +3065,10 @@
           <w:u w:val="none"/>
           <w:effect w:val="none"/>
         </w:rPr>
-        <w:t xml:space="preserve"> </w:t>
-      </w:r>
-      <w:r>
-        <w:rPr>
-          <w:rFonts w:ascii="Liberation Serif" w:hAnsi="Liberation Serif"/>
-          <w:b w:val="false"/>
-          <w:bCs w:val="false"/>
-          <w:i w:val="false"/>
-          <w:caps w:val="false"/>
-          <w:smallCaps w:val="false"/>
-          <w:strike w:val="false"/>
-          <w:dstrike w:val="false"/>
-          <w:color w:val="000000"/>
-          <w:spacing w:val="0"/>
-          <w:sz w:val="22"/>
-          <w:szCs w:val="22"/>
-          <w:highlight w:val="white"/>
-          <w:u w:val="none"/>
-          <w:effect w:val="none"/>
-        </w:rPr>
-        <w:t>Microsoft visual studio</w:t>
-      </w:r>
-      <w:r>
-        <w:rPr>
-          <w:rFonts w:ascii="Liberation Serif" w:hAnsi="Liberation Serif"/>
+        <w:t xml:space="preserve"> Microsoft visual studio</w:t>
+      </w:r>
+      <w:r>
+        <w:rPr>
           <w:b w:val="false"/>
           <w:bCs w:val="false"/>
           <w:i w:val="false"/>
@@ -3231,7 +3084,6 @@
       </w:r>
       <w:r>
         <w:rPr>
-          <w:rFonts w:ascii="Liberation Serif" w:hAnsi="Liberation Serif"/>
           <w:b w:val="false"/>
           <w:bCs w:val="false"/>
           <w:i w:val="false"/>
@@ -3252,6 +3104,7 @@
         <w:jc w:val="both"/>
         <w:rPr>
           <w:i w:val="false"/>
+          <w:i w:val="false"/>
           <w:caps w:val="false"/>
           <w:smallCaps w:val="false"/>
           <w:color w:val="222222"/>
@@ -3260,32 +3113,30 @@
       </w:pPr>
       <w:r>
         <w:rPr>
+          <w:i w:val="false"/>
+          <w:caps w:val="false"/>
+          <w:smallCaps w:val="false"/>
+          <w:color w:val="222222"/>
+          <w:spacing w:val="0"/>
+        </w:rPr>
+      </w:r>
+    </w:p>
+    <w:p>
+      <w:pPr>
+        <w:pStyle w:val="Normal"/>
+        <w:jc w:val="both"/>
+        <w:rPr>
           <w:rFonts w:ascii="Liberation Serif" w:hAnsi="Liberation Serif"/>
+          <w:b w:val="false"/>
           <w:b w:val="false"/>
           <w:bCs w:val="false"/>
           <w:sz w:val="22"/>
           <w:szCs w:val="22"/>
           <w:u w:val="none"/>
         </w:rPr>
-      </w:r>
-    </w:p>
-    <w:p>
-      <w:pPr>
-        <w:pStyle w:val="Normal"/>
-        <w:jc w:val="both"/>
-        <w:rPr>
-          <w:rFonts w:ascii="Liberation Serif" w:hAnsi="Liberation Serif"/>
-          <w:b w:val="false"/>
-          <w:b w:val="false"/>
-          <w:bCs w:val="false"/>
-          <w:sz w:val="22"/>
-          <w:szCs w:val="22"/>
-          <w:u w:val="none"/>
-        </w:rPr>
-      </w:pPr>
-      <w:r>
-        <w:rPr>
-          <w:rFonts w:ascii="Liberation Serif" w:hAnsi="Liberation Serif"/>
+      </w:pPr>
+      <w:r>
+        <w:rPr>
           <w:b w:val="false"/>
           <w:bCs w:val="false"/>
           <w:i w:val="false"/>
@@ -3297,113 +3148,86 @@
           <w:szCs w:val="22"/>
           <w:u w:val="none"/>
         </w:rPr>
-        <w:t xml:space="preserve">It has minimal dependencies, requiring only a </w:t>
-      </w:r>
-      <w:r>
-        <w:rPr>
-          <w:rFonts w:ascii="Liberation Serif" w:hAnsi="Liberation Serif"/>
-          <w:b w:val="false"/>
-          <w:bCs w:val="false"/>
+        <w:t>It has minimal dependencies, requiring only a c++ compiler on its own build system. It is quite sophisticated. It is possible to support complex environments requiring system configuration, preprocessor generation, code generation, and template instantiation.</w:t>
+      </w:r>
+    </w:p>
+    <w:p>
+      <w:pPr>
+        <w:pStyle w:val="Normal"/>
+        <w:jc w:val="both"/>
+        <w:rPr>
+          <w:i w:val="false"/>
           <w:i w:val="false"/>
           <w:caps w:val="false"/>
           <w:smallCaps w:val="false"/>
           <w:color w:val="222222"/>
           <w:spacing w:val="0"/>
-          <w:sz w:val="22"/>
-          <w:szCs w:val="22"/>
-          <w:u w:val="none"/>
-        </w:rPr>
-        <w:t xml:space="preserve">c++ </w:t>
-      </w:r>
-      <w:r>
-        <w:rPr>
-          <w:rFonts w:ascii="Liberation Serif" w:hAnsi="Liberation Serif"/>
-          <w:b w:val="false"/>
-          <w:bCs w:val="false"/>
+        </w:rPr>
+      </w:pPr>
+      <w:r>
+        <w:rPr>
           <w:i w:val="false"/>
           <w:caps w:val="false"/>
           <w:smallCaps w:val="false"/>
           <w:color w:val="222222"/>
           <w:spacing w:val="0"/>
-          <w:sz w:val="22"/>
-          <w:szCs w:val="22"/>
-          <w:u w:val="none"/>
-        </w:rPr>
-        <w:t xml:space="preserve">compiler on its own build system. </w:t>
-      </w:r>
-      <w:r>
-        <w:rPr>
-          <w:rFonts w:ascii="Liberation Serif" w:hAnsi="Liberation Serif"/>
-          <w:b w:val="false"/>
-          <w:bCs w:val="false"/>
-          <w:i w:val="false"/>
-          <w:caps w:val="false"/>
-          <w:smallCaps w:val="false"/>
-          <w:color w:val="222222"/>
-          <w:spacing w:val="0"/>
-          <w:sz w:val="22"/>
-          <w:szCs w:val="22"/>
-          <w:u w:val="none"/>
-        </w:rPr>
-        <w:t>It is quite sophisticated. It is possible to support complex environments requiring system configuration, preprocessor generation, code generation, and template instantiation.</w:t>
-      </w:r>
-    </w:p>
-    <w:p>
-      <w:pPr>
-        <w:pStyle w:val="Normal"/>
-        <w:jc w:val="both"/>
-        <w:rPr>
-          <w:i w:val="false"/>
-          <w:caps w:val="false"/>
-          <w:smallCaps w:val="false"/>
-          <w:color w:val="222222"/>
-          <w:spacing w:val="0"/>
-        </w:rPr>
-      </w:pPr>
-      <w:r>
-        <w:rPr>
-          <w:rFonts w:ascii="Liberation Serif" w:hAnsi="Liberation Serif"/>
-          <w:b w:val="false"/>
-          <w:bCs w:val="false"/>
-          <w:sz w:val="22"/>
-          <w:szCs w:val="22"/>
-          <w:u w:val="none"/>
-        </w:rPr>
-      </w:r>
-    </w:p>
-    <w:p>
-      <w:pPr>
-        <w:pStyle w:val="Normal"/>
-        <w:jc w:val="both"/>
-        <w:rPr>
-          <w:i w:val="false"/>
-          <w:caps w:val="false"/>
-          <w:smallCaps w:val="false"/>
-          <w:color w:val="222222"/>
-          <w:spacing w:val="0"/>
-        </w:rPr>
-      </w:pPr>
-      <w:r>
-        <w:rPr>
-          <w:rFonts w:ascii="Liberation Serif" w:hAnsi="Liberation Serif"/>
-          <w:b w:val="false"/>
-          <w:bCs w:val="false"/>
-          <w:sz w:val="22"/>
-          <w:szCs w:val="22"/>
-          <w:u w:val="none"/>
-        </w:rPr>
+        </w:rPr>
+      </w:r>
+    </w:p>
+    <w:p>
+      <w:pPr>
+        <w:pStyle w:val="Normal"/>
+        <w:jc w:val="both"/>
+        <w:rPr/>
+      </w:pPr>
+      <w:r>
+        <w:rPr/>
       </w:r>
     </w:p>
     <w:sectPr>
+      <w:footerReference w:type="default" r:id="rId2"/>
       <w:type w:val="nextPage"/>
       <w:pgSz w:w="11906" w:h="16838"/>
-      <w:pgMar w:left="1134" w:right="1134" w:header="0" w:top="1134" w:footer="0" w:bottom="1134" w:gutter="0"/>
+      <w:pgMar w:left="1134" w:right="1134" w:header="0" w:top="1134" w:footer="1134" w:bottom="1693" w:gutter="0"/>
       <w:pgNumType w:fmt="decimal"/>
       <w:formProt w:val="false"/>
       <w:textDirection w:val="lrTb"/>
+      <w:docGrid w:type="default" w:linePitch="100" w:charSpace="0"/>
     </w:sectPr>
   </w:body>
 </w:document>
+</file>
+
+<file path=word/footer1.xml><?xml version="1.0" encoding="utf-8"?>
+<w:ftr xmlns:o="urn:schemas-microsoft-com:office:office" xmlns:r="http://schemas.openxmlformats.org/officeDocument/2006/relationships" xmlns:v="urn:schemas-microsoft-com:vml" xmlns:w="http://schemas.openxmlformats.org/wordprocessingml/2006/main" xmlns:w10="urn:schemas-microsoft-com:office:word" xmlns:wp="http://schemas.openxmlformats.org/drawingml/2006/wordprocessingDrawing" xmlns:wps="http://schemas.microsoft.com/office/word/2010/wordprocessingShape" xmlns:wpg="http://schemas.microsoft.com/office/word/2010/wordprocessingGroup" xmlns:mc="http://schemas.openxmlformats.org/markup-compatibility/2006" xmlns:wp14="http://schemas.microsoft.com/office/word/2010/wordprocessingDrawing" xmlns:w14="http://schemas.microsoft.com/office/word/2010/wordml" mc:Ignorable="w14 wp14">
+  <w:p>
+    <w:pPr>
+      <w:pStyle w:val="Footer"/>
+      <w:jc w:val="center"/>
+      <w:rPr/>
+    </w:pPr>
+    <w:r>
+      <w:rPr/>
+      <w:fldChar w:fldCharType="begin"/>
+    </w:r>
+    <w:r>
+      <w:rPr/>
+      <w:instrText> PAGE </w:instrText>
+    </w:r>
+    <w:r>
+      <w:rPr/>
+      <w:fldChar w:fldCharType="separate"/>
+    </w:r>
+    <w:r>
+      <w:rPr/>
+      <w:t>1</w:t>
+    </w:r>
+    <w:r>
+      <w:rPr/>
+      <w:fldChar w:fldCharType="end"/>
+    </w:r>
+  </w:p>
+</w:ftr>
 </file>
 
 <file path=word/styles.xml><?xml version="1.0" encoding="utf-8"?>
@@ -3413,15 +3237,12 @@
       <w:rPr>
         <w:rFonts w:ascii="Liberation Serif" w:hAnsi="Liberation Serif" w:eastAsia="Noto Sans CJK SC" w:cs="Lohit Devanagari"/>
         <w:kern w:val="2"/>
-        <w:sz w:val="24"/>
         <w:szCs w:val="24"/>
         <w:lang w:val="en-US" w:eastAsia="zh-CN" w:bidi="hi-IN"/>
       </w:rPr>
     </w:rPrDefault>
     <w:pPrDefault>
-      <w:pPr>
-        <w:widowControl/>
-      </w:pPr>
+      <w:pPr/>
     </w:pPrDefault>
   </w:docDefaults>
   <w:style w:type="paragraph" w:styleId="Normal">
@@ -3429,6 +3250,8 @@
     <w:qFormat/>
     <w:pPr>
       <w:widowControl/>
+      <w:bidi w:val="0"/>
+      <w:jc w:val="left"/>
     </w:pPr>
     <w:rPr>
       <w:rFonts w:ascii="Liberation Serif" w:hAnsi="Liberation Serif" w:eastAsia="Noto Sans CJK SC" w:cs="Lohit Devanagari"/>
@@ -3514,5 +3337,17 @@
     </w:pPr>
     <w:rPr/>
   </w:style>
+  <w:style w:type="paragraph" w:styleId="Footer">
+    <w:name w:val="Footer"/>
+    <w:basedOn w:val="Normal"/>
+    <w:pPr>
+      <w:suppressLineNumbers/>
+      <w:tabs>
+        <w:tab w:val="center" w:pos="4819" w:leader="none"/>
+        <w:tab w:val="right" w:pos="9638" w:leader="none"/>
+      </w:tabs>
+    </w:pPr>
+    <w:rPr/>
+  </w:style>
 </w:styles>
 </file>
</xml_diff>

<commit_message>
Updated the documentation of 1__HelloWorld and main README.docx
</commit_message>
<xml_diff>
--- a/README.docx
+++ b/README.docx
@@ -118,7 +118,7 @@
         </w:tblBorders>
         <w:tblCellMar>
           <w:top w:w="55" w:type="dxa"/>
-          <w:left w:w="53" w:type="dxa"/>
+          <w:left w:w="52" w:type="dxa"/>
           <w:bottom w:w="55" w:type="dxa"/>
           <w:right w:w="55" w:type="dxa"/>
         </w:tblCellMar>
@@ -286,21 +286,7 @@
                 <w:sz w:val="20"/>
                 <w:szCs w:val="20"/>
               </w:rPr>
-              <w:t>In</w:t>
-            </w:r>
-            <w:r>
-              <w:rPr>
-                <w:sz w:val="20"/>
-                <w:szCs w:val="20"/>
-              </w:rPr>
-              <w:t>i</w:t>
-            </w:r>
-            <w:r>
-              <w:rPr>
-                <w:sz w:val="20"/>
-                <w:szCs w:val="20"/>
-              </w:rPr>
-              <w:t>tial Version</w:t>
+              <w:t>Initial Version</w:t>
             </w:r>
           </w:p>
         </w:tc>
@@ -1371,8 +1357,8 @@
       </w:tblPr>
       <w:tblGrid>
         <w:gridCol w:w="675"/>
-        <w:gridCol w:w="8003"/>
-        <w:gridCol w:w="965"/>
+        <w:gridCol w:w="8002"/>
+        <w:gridCol w:w="966"/>
       </w:tblGrid>
       <w:tr>
         <w:trPr/>
@@ -1407,7 +1393,7 @@
         </w:tc>
         <w:tc>
           <w:tcPr>
-            <w:tcW w:w="8003" w:type="dxa"/>
+            <w:tcW w:w="8002" w:type="dxa"/>
             <w:tcBorders/>
             <w:shd w:fill="auto" w:val="clear"/>
           </w:tcPr>
@@ -1436,7 +1422,7 @@
         </w:tc>
         <w:tc>
           <w:tcPr>
-            <w:tcW w:w="965" w:type="dxa"/>
+            <w:tcW w:w="966" w:type="dxa"/>
             <w:tcBorders/>
             <w:shd w:fill="auto" w:val="clear"/>
           </w:tcPr>
@@ -1492,7 +1478,7 @@
         </w:tc>
         <w:tc>
           <w:tcPr>
-            <w:tcW w:w="8003" w:type="dxa"/>
+            <w:tcW w:w="8002" w:type="dxa"/>
             <w:tcBorders/>
             <w:shd w:fill="auto" w:val="clear"/>
           </w:tcPr>
@@ -1516,7 +1502,7 @@
         </w:tc>
         <w:tc>
           <w:tcPr>
-            <w:tcW w:w="965" w:type="dxa"/>
+            <w:tcW w:w="966" w:type="dxa"/>
             <w:tcBorders/>
             <w:shd w:fill="auto" w:val="clear"/>
           </w:tcPr>
@@ -1557,13 +1543,16 @@
               </w:rPr>
             </w:pPr>
             <w:r>
-              <w:rPr/>
+              <w:rPr>
+                <w:sz w:val="20"/>
+                <w:szCs w:val="20"/>
+              </w:rPr>
             </w:r>
           </w:p>
         </w:tc>
         <w:tc>
           <w:tcPr>
-            <w:tcW w:w="8003" w:type="dxa"/>
+            <w:tcW w:w="8002" w:type="dxa"/>
             <w:tcBorders/>
             <w:shd w:fill="auto" w:val="clear"/>
           </w:tcPr>
@@ -1577,13 +1566,16 @@
               </w:rPr>
             </w:pPr>
             <w:r>
-              <w:rPr/>
+              <w:rPr>
+                <w:sz w:val="20"/>
+                <w:szCs w:val="20"/>
+              </w:rPr>
             </w:r>
           </w:p>
         </w:tc>
         <w:tc>
           <w:tcPr>
-            <w:tcW w:w="965" w:type="dxa"/>
+            <w:tcW w:w="966" w:type="dxa"/>
             <w:tcBorders/>
             <w:shd w:fill="auto" w:val="clear"/>
           </w:tcPr>
@@ -1597,7 +1589,10 @@
               </w:rPr>
             </w:pPr>
             <w:r>
-              <w:rPr/>
+              <w:rPr>
+                <w:sz w:val="24"/>
+                <w:szCs w:val="24"/>
+              </w:rPr>
             </w:r>
           </w:p>
         </w:tc>
@@ -1620,13 +1615,16 @@
               </w:rPr>
             </w:pPr>
             <w:r>
-              <w:rPr/>
+              <w:rPr>
+                <w:sz w:val="20"/>
+                <w:szCs w:val="20"/>
+              </w:rPr>
             </w:r>
           </w:p>
         </w:tc>
         <w:tc>
           <w:tcPr>
-            <w:tcW w:w="8003" w:type="dxa"/>
+            <w:tcW w:w="8002" w:type="dxa"/>
             <w:tcBorders/>
             <w:shd w:fill="auto" w:val="clear"/>
           </w:tcPr>
@@ -1640,13 +1638,16 @@
               </w:rPr>
             </w:pPr>
             <w:r>
-              <w:rPr/>
+              <w:rPr>
+                <w:sz w:val="20"/>
+                <w:szCs w:val="20"/>
+              </w:rPr>
             </w:r>
           </w:p>
         </w:tc>
         <w:tc>
           <w:tcPr>
-            <w:tcW w:w="965" w:type="dxa"/>
+            <w:tcW w:w="966" w:type="dxa"/>
             <w:tcBorders/>
             <w:shd w:fill="auto" w:val="clear"/>
           </w:tcPr>
@@ -1660,7 +1661,10 @@
               </w:rPr>
             </w:pPr>
             <w:r>
-              <w:rPr/>
+              <w:rPr>
+                <w:sz w:val="24"/>
+                <w:szCs w:val="24"/>
+              </w:rPr>
             </w:r>
           </w:p>
         </w:tc>
@@ -1683,13 +1687,16 @@
               </w:rPr>
             </w:pPr>
             <w:r>
-              <w:rPr/>
+              <w:rPr>
+                <w:sz w:val="20"/>
+                <w:szCs w:val="20"/>
+              </w:rPr>
             </w:r>
           </w:p>
         </w:tc>
         <w:tc>
           <w:tcPr>
-            <w:tcW w:w="8003" w:type="dxa"/>
+            <w:tcW w:w="8002" w:type="dxa"/>
             <w:tcBorders/>
             <w:shd w:fill="auto" w:val="clear"/>
           </w:tcPr>
@@ -1703,13 +1710,16 @@
               </w:rPr>
             </w:pPr>
             <w:r>
-              <w:rPr/>
+              <w:rPr>
+                <w:sz w:val="20"/>
+                <w:szCs w:val="20"/>
+              </w:rPr>
             </w:r>
           </w:p>
         </w:tc>
         <w:tc>
           <w:tcPr>
-            <w:tcW w:w="965" w:type="dxa"/>
+            <w:tcW w:w="966" w:type="dxa"/>
             <w:tcBorders/>
             <w:shd w:fill="auto" w:val="clear"/>
           </w:tcPr>
@@ -1723,7 +1733,10 @@
               </w:rPr>
             </w:pPr>
             <w:r>
-              <w:rPr/>
+              <w:rPr>
+                <w:sz w:val="24"/>
+                <w:szCs w:val="24"/>
+              </w:rPr>
             </w:r>
           </w:p>
         </w:tc>
@@ -1755,7 +1768,7 @@
         </w:tc>
         <w:tc>
           <w:tcPr>
-            <w:tcW w:w="8003" w:type="dxa"/>
+            <w:tcW w:w="8002" w:type="dxa"/>
             <w:tcBorders/>
             <w:shd w:fill="auto" w:val="clear"/>
           </w:tcPr>
@@ -1778,7 +1791,7 @@
         </w:tc>
         <w:tc>
           <w:tcPr>
-            <w:tcW w:w="965" w:type="dxa"/>
+            <w:tcW w:w="966" w:type="dxa"/>
             <w:tcBorders/>
             <w:shd w:fill="auto" w:val="clear"/>
           </w:tcPr>
@@ -3182,6 +3195,1440 @@
       </w:pPr>
       <w:r>
         <w:rPr/>
+      </w:r>
+    </w:p>
+    <w:p>
+      <w:pPr>
+        <w:pStyle w:val="Normal"/>
+        <w:jc w:val="both"/>
+        <w:rPr>
+          <w:b/>
+          <w:b/>
+          <w:bCs/>
+        </w:rPr>
+      </w:pPr>
+      <w:r>
+        <w:rPr>
+          <w:b/>
+          <w:bCs/>
+        </w:rPr>
+        <w:t>Compiler option:</w:t>
+      </w:r>
+    </w:p>
+    <w:p>
+      <w:pPr>
+        <w:pStyle w:val="Normal"/>
+        <w:jc w:val="both"/>
+        <w:rPr>
+          <w:b/>
+          <w:b/>
+          <w:bCs/>
+        </w:rPr>
+      </w:pPr>
+      <w:r>
+        <w:rPr>
+          <w:b/>
+          <w:bCs/>
+        </w:rPr>
+      </w:r>
+    </w:p>
+    <w:tbl>
+      <w:tblPr>
+        <w:tblW w:w="8280" w:type="dxa"/>
+        <w:jc w:val="left"/>
+        <w:tblInd w:w="563" w:type="dxa"/>
+        <w:tblBorders>
+          <w:top w:val="single" w:sz="2" w:space="0" w:color="000000"/>
+          <w:left w:val="single" w:sz="2" w:space="0" w:color="000000"/>
+          <w:bottom w:val="single" w:sz="2" w:space="0" w:color="000000"/>
+          <w:right w:val="single" w:sz="2" w:space="0" w:color="000000"/>
+          <w:insideH w:val="single" w:sz="2" w:space="0" w:color="000000"/>
+          <w:insideV w:val="single" w:sz="2" w:space="0" w:color="000000"/>
+        </w:tblBorders>
+        <w:tblCellMar>
+          <w:top w:w="55" w:type="dxa"/>
+          <w:left w:w="54" w:type="dxa"/>
+          <w:bottom w:w="55" w:type="dxa"/>
+          <w:right w:w="55" w:type="dxa"/>
+        </w:tblCellMar>
+      </w:tblPr>
+      <w:tblGrid>
+        <w:gridCol w:w="8280"/>
+      </w:tblGrid>
+      <w:tr>
+        <w:trPr/>
+        <w:tc>
+          <w:tcPr>
+            <w:tcW w:w="8280" w:type="dxa"/>
+            <w:tcBorders>
+              <w:top w:val="single" w:sz="2" w:space="0" w:color="000000"/>
+              <w:left w:val="single" w:sz="2" w:space="0" w:color="000000"/>
+              <w:bottom w:val="single" w:sz="2" w:space="0" w:color="000000"/>
+              <w:right w:val="single" w:sz="2" w:space="0" w:color="000000"/>
+              <w:insideH w:val="single" w:sz="2" w:space="0" w:color="000000"/>
+              <w:insideV w:val="single" w:sz="2" w:space="0" w:color="000000"/>
+            </w:tcBorders>
+            <w:shd w:fill="auto" w:val="clear"/>
+          </w:tcPr>
+          <w:p>
+            <w:pPr>
+              <w:pStyle w:val="TableContents"/>
+              <w:ind w:left="709" w:hanging="0"/>
+              <w:rPr>
+                <w:sz w:val="22"/>
+                <w:szCs w:val="22"/>
+              </w:rPr>
+            </w:pPr>
+            <w:r>
+              <w:rPr>
+                <w:sz w:val="22"/>
+                <w:szCs w:val="22"/>
+              </w:rPr>
+              <w:t># Applies to source in the current directory and below</w:t>
+            </w:r>
+          </w:p>
+          <w:p>
+            <w:pPr>
+              <w:pStyle w:val="TableContents"/>
+              <w:ind w:left="709" w:hanging="0"/>
+              <w:rPr>
+                <w:sz w:val="22"/>
+                <w:szCs w:val="22"/>
+              </w:rPr>
+            </w:pPr>
+            <w:r>
+              <w:rPr>
+                <w:sz w:val="22"/>
+                <w:szCs w:val="22"/>
+              </w:rPr>
+              <w:t>if (MSVC)</w:t>
+            </w:r>
+          </w:p>
+          <w:p>
+            <w:pPr>
+              <w:pStyle w:val="TableContents"/>
+              <w:ind w:left="709" w:hanging="0"/>
+              <w:rPr>
+                <w:sz w:val="22"/>
+                <w:szCs w:val="22"/>
+              </w:rPr>
+            </w:pPr>
+            <w:r>
+              <w:rPr>
+                <w:sz w:val="22"/>
+                <w:szCs w:val="22"/>
+              </w:rPr>
+              <w:t xml:space="preserve">    </w:t>
+            </w:r>
+            <w:r>
+              <w:rPr>
+                <w:sz w:val="22"/>
+                <w:szCs w:val="22"/>
+              </w:rPr>
+              <w:t>add_compile_options(/WX)</w:t>
+            </w:r>
+          </w:p>
+          <w:p>
+            <w:pPr>
+              <w:pStyle w:val="TableContents"/>
+              <w:ind w:left="709" w:hanging="0"/>
+              <w:rPr>
+                <w:sz w:val="22"/>
+                <w:szCs w:val="22"/>
+              </w:rPr>
+            </w:pPr>
+            <w:r>
+              <w:rPr>
+                <w:sz w:val="22"/>
+                <w:szCs w:val="22"/>
+              </w:rPr>
+              <w:t>else()</w:t>
+            </w:r>
+          </w:p>
+          <w:p>
+            <w:pPr>
+              <w:pStyle w:val="TableContents"/>
+              <w:ind w:left="709" w:hanging="0"/>
+              <w:rPr>
+                <w:sz w:val="22"/>
+                <w:szCs w:val="22"/>
+              </w:rPr>
+            </w:pPr>
+            <w:r>
+              <w:rPr>
+                <w:sz w:val="22"/>
+                <w:szCs w:val="22"/>
+              </w:rPr>
+              <w:t xml:space="preserve">    </w:t>
+            </w:r>
+            <w:r>
+              <w:rPr>
+                <w:sz w:val="22"/>
+                <w:szCs w:val="22"/>
+              </w:rPr>
+              <w:t>add_compile_options(-Wall -Wextra -pedantic -Werror)</w:t>
+            </w:r>
+          </w:p>
+          <w:p>
+            <w:pPr>
+              <w:pStyle w:val="TableContents"/>
+              <w:ind w:left="709" w:hanging="0"/>
+              <w:rPr>
+                <w:sz w:val="22"/>
+                <w:szCs w:val="22"/>
+              </w:rPr>
+            </w:pPr>
+            <w:r>
+              <w:rPr>
+                <w:sz w:val="22"/>
+                <w:szCs w:val="22"/>
+              </w:rPr>
+              <w:t>endif()</w:t>
+            </w:r>
+          </w:p>
+          <w:p>
+            <w:pPr>
+              <w:pStyle w:val="TableContents"/>
+              <w:ind w:left="709" w:hanging="0"/>
+              <w:rPr>
+                <w:sz w:val="22"/>
+                <w:szCs w:val="22"/>
+              </w:rPr>
+            </w:pPr>
+            <w:r>
+              <w:rPr>
+                <w:sz w:val="22"/>
+                <w:szCs w:val="22"/>
+              </w:rPr>
+            </w:r>
+          </w:p>
+          <w:p>
+            <w:pPr>
+              <w:pStyle w:val="TableContents"/>
+              <w:ind w:left="709" w:hanging="0"/>
+              <w:rPr>
+                <w:sz w:val="22"/>
+                <w:szCs w:val="22"/>
+              </w:rPr>
+            </w:pPr>
+            <w:r>
+              <w:rPr>
+                <w:sz w:val="22"/>
+                <w:szCs w:val="22"/>
+              </w:rPr>
+              <w:t># Apply to specific target</w:t>
+            </w:r>
+          </w:p>
+          <w:p>
+            <w:pPr>
+              <w:pStyle w:val="TableContents"/>
+              <w:ind w:left="709" w:hanging="0"/>
+              <w:rPr>
+                <w:sz w:val="22"/>
+                <w:szCs w:val="22"/>
+              </w:rPr>
+            </w:pPr>
+            <w:r>
+              <w:rPr>
+                <w:sz w:val="22"/>
+                <w:szCs w:val="22"/>
+              </w:rPr>
+              <w:t>target_compile_options(&lt;target&gt; PRIVATE -Wall)</w:t>
+            </w:r>
+          </w:p>
+        </w:tc>
+      </w:tr>
+    </w:tbl>
+    <w:p>
+      <w:pPr>
+        <w:pStyle w:val="Normal"/>
+        <w:ind w:left="709" w:hanging="0"/>
+        <w:jc w:val="both"/>
+        <w:rPr>
+          <w:b w:val="false"/>
+          <w:b w:val="false"/>
+          <w:bCs w:val="false"/>
+        </w:rPr>
+      </w:pPr>
+      <w:r>
+        <w:rPr>
+          <w:b w:val="false"/>
+          <w:bCs w:val="false"/>
+        </w:rPr>
+      </w:r>
+    </w:p>
+    <w:p>
+      <w:pPr>
+        <w:pStyle w:val="Normal"/>
+        <w:ind w:left="0" w:hanging="0"/>
+        <w:jc w:val="both"/>
+        <w:rPr>
+          <w:b w:val="false"/>
+          <w:b w:val="false"/>
+          <w:bCs w:val="false"/>
+        </w:rPr>
+      </w:pPr>
+      <w:r>
+        <w:rPr>
+          <w:b w:val="false"/>
+          <w:bCs w:val="false"/>
+        </w:rPr>
+      </w:r>
+    </w:p>
+    <w:p>
+      <w:pPr>
+        <w:pStyle w:val="Normal"/>
+        <w:ind w:left="0" w:hanging="0"/>
+        <w:jc w:val="both"/>
+        <w:rPr>
+          <w:b/>
+          <w:b/>
+          <w:bCs/>
+        </w:rPr>
+      </w:pPr>
+      <w:r>
+        <w:rPr>
+          <w:b/>
+          <w:bCs/>
+        </w:rPr>
+        <w:t>Pre-processor definitions:</w:t>
+      </w:r>
+    </w:p>
+    <w:p>
+      <w:pPr>
+        <w:pStyle w:val="Normal"/>
+        <w:ind w:left="0" w:hanging="0"/>
+        <w:jc w:val="both"/>
+        <w:rPr>
+          <w:b/>
+          <w:b/>
+          <w:bCs/>
+        </w:rPr>
+      </w:pPr>
+      <w:r>
+        <w:rPr>
+          <w:b/>
+          <w:bCs/>
+        </w:rPr>
+      </w:r>
+    </w:p>
+    <w:tbl>
+      <w:tblPr>
+        <w:tblW w:w="8280" w:type="dxa"/>
+        <w:jc w:val="left"/>
+        <w:tblInd w:w="563" w:type="dxa"/>
+        <w:tblBorders>
+          <w:top w:val="single" w:sz="2" w:space="0" w:color="000000"/>
+          <w:left w:val="single" w:sz="2" w:space="0" w:color="000000"/>
+          <w:bottom w:val="single" w:sz="2" w:space="0" w:color="000000"/>
+          <w:right w:val="single" w:sz="2" w:space="0" w:color="000000"/>
+          <w:insideH w:val="single" w:sz="2" w:space="0" w:color="000000"/>
+          <w:insideV w:val="single" w:sz="2" w:space="0" w:color="000000"/>
+        </w:tblBorders>
+        <w:tblCellMar>
+          <w:top w:w="55" w:type="dxa"/>
+          <w:left w:w="54" w:type="dxa"/>
+          <w:bottom w:w="55" w:type="dxa"/>
+          <w:right w:w="55" w:type="dxa"/>
+        </w:tblCellMar>
+      </w:tblPr>
+      <w:tblGrid>
+        <w:gridCol w:w="8280"/>
+      </w:tblGrid>
+      <w:tr>
+        <w:trPr/>
+        <w:tc>
+          <w:tcPr>
+            <w:tcW w:w="8280" w:type="dxa"/>
+            <w:tcBorders>
+              <w:top w:val="single" w:sz="2" w:space="0" w:color="000000"/>
+              <w:left w:val="single" w:sz="2" w:space="0" w:color="000000"/>
+              <w:bottom w:val="single" w:sz="2" w:space="0" w:color="000000"/>
+              <w:right w:val="single" w:sz="2" w:space="0" w:color="000000"/>
+              <w:insideH w:val="single" w:sz="2" w:space="0" w:color="000000"/>
+              <w:insideV w:val="single" w:sz="2" w:space="0" w:color="000000"/>
+            </w:tcBorders>
+            <w:shd w:fill="auto" w:val="clear"/>
+          </w:tcPr>
+          <w:p>
+            <w:pPr>
+              <w:pStyle w:val="TableContents"/>
+              <w:ind w:left="709" w:hanging="0"/>
+              <w:rPr>
+                <w:sz w:val="22"/>
+                <w:szCs w:val="22"/>
+              </w:rPr>
+            </w:pPr>
+            <w:r>
+              <w:rPr>
+                <w:sz w:val="22"/>
+                <w:szCs w:val="22"/>
+              </w:rPr>
+              <w:t># Applies to source in the current directory and below</w:t>
+            </w:r>
+          </w:p>
+          <w:p>
+            <w:pPr>
+              <w:pStyle w:val="TableContents"/>
+              <w:ind w:left="709" w:hanging="0"/>
+              <w:rPr>
+                <w:sz w:val="22"/>
+                <w:szCs w:val="22"/>
+              </w:rPr>
+            </w:pPr>
+            <w:r>
+              <w:rPr>
+                <w:sz w:val="22"/>
+                <w:szCs w:val="22"/>
+              </w:rPr>
+              <w:t>add_compile_definitions(WITH_OPENCV2)</w:t>
+            </w:r>
+          </w:p>
+          <w:p>
+            <w:pPr>
+              <w:pStyle w:val="TableContents"/>
+              <w:ind w:left="709" w:hanging="0"/>
+              <w:rPr>
+                <w:sz w:val="22"/>
+                <w:szCs w:val="22"/>
+              </w:rPr>
+            </w:pPr>
+            <w:r>
+              <w:rPr>
+                <w:sz w:val="22"/>
+                <w:szCs w:val="22"/>
+              </w:rPr>
+            </w:r>
+          </w:p>
+          <w:p>
+            <w:pPr>
+              <w:pStyle w:val="TableContents"/>
+              <w:ind w:left="709" w:hanging="0"/>
+              <w:rPr>
+                <w:sz w:val="22"/>
+                <w:szCs w:val="22"/>
+              </w:rPr>
+            </w:pPr>
+            <w:r>
+              <w:rPr>
+                <w:sz w:val="22"/>
+                <w:szCs w:val="22"/>
+              </w:rPr>
+              <w:t># To specific target</w:t>
+            </w:r>
+          </w:p>
+          <w:p>
+            <w:pPr>
+              <w:pStyle w:val="TableContents"/>
+              <w:ind w:left="709" w:hanging="0"/>
+              <w:rPr>
+                <w:sz w:val="22"/>
+                <w:szCs w:val="22"/>
+              </w:rPr>
+            </w:pPr>
+            <w:r>
+              <w:rPr>
+                <w:sz w:val="22"/>
+                <w:szCs w:val="22"/>
+              </w:rPr>
+              <w:t>target_compile_definitions(&lt;target&gt; PRIVATE  WITH_OPENCV2)</w:t>
+            </w:r>
+          </w:p>
+        </w:tc>
+      </w:tr>
+    </w:tbl>
+    <w:p>
+      <w:pPr>
+        <w:pStyle w:val="Normal"/>
+        <w:ind w:left="0" w:hanging="0"/>
+        <w:jc w:val="both"/>
+        <w:rPr>
+          <w:b w:val="false"/>
+          <w:b w:val="false"/>
+          <w:bCs w:val="false"/>
+        </w:rPr>
+      </w:pPr>
+      <w:r>
+        <w:rPr>
+          <w:b w:val="false"/>
+          <w:bCs w:val="false"/>
+        </w:rPr>
+      </w:r>
+    </w:p>
+    <w:p>
+      <w:pPr>
+        <w:pStyle w:val="Normal"/>
+        <w:ind w:left="0" w:hanging="0"/>
+        <w:jc w:val="both"/>
+        <w:rPr>
+          <w:b w:val="false"/>
+          <w:b w:val="false"/>
+          <w:bCs w:val="false"/>
+        </w:rPr>
+      </w:pPr>
+      <w:r>
+        <w:rPr>
+          <w:b w:val="false"/>
+          <w:bCs w:val="false"/>
+        </w:rPr>
+      </w:r>
+    </w:p>
+    <w:p>
+      <w:pPr>
+        <w:pStyle w:val="Normal"/>
+        <w:ind w:left="0" w:hanging="0"/>
+        <w:jc w:val="both"/>
+        <w:rPr>
+          <w:b/>
+          <w:b/>
+          <w:bCs/>
+        </w:rPr>
+      </w:pPr>
+      <w:r>
+        <w:rPr>
+          <w:b/>
+          <w:bCs/>
+        </w:rPr>
+        <w:t>Input variables: build options:</w:t>
+      </w:r>
+    </w:p>
+    <w:p>
+      <w:pPr>
+        <w:pStyle w:val="Normal"/>
+        <w:ind w:left="0" w:hanging="0"/>
+        <w:jc w:val="both"/>
+        <w:rPr>
+          <w:b/>
+          <w:b/>
+          <w:bCs/>
+        </w:rPr>
+      </w:pPr>
+      <w:r>
+        <w:rPr>
+          <w:b/>
+          <w:bCs/>
+        </w:rPr>
+      </w:r>
+    </w:p>
+    <w:tbl>
+      <w:tblPr>
+        <w:tblW w:w="8280" w:type="dxa"/>
+        <w:jc w:val="left"/>
+        <w:tblInd w:w="563" w:type="dxa"/>
+        <w:tblBorders>
+          <w:top w:val="single" w:sz="2" w:space="0" w:color="000000"/>
+          <w:left w:val="single" w:sz="2" w:space="0" w:color="000000"/>
+          <w:bottom w:val="single" w:sz="2" w:space="0" w:color="000000"/>
+          <w:right w:val="single" w:sz="2" w:space="0" w:color="000000"/>
+          <w:insideH w:val="single" w:sz="2" w:space="0" w:color="000000"/>
+          <w:insideV w:val="single" w:sz="2" w:space="0" w:color="000000"/>
+        </w:tblBorders>
+        <w:tblCellMar>
+          <w:top w:w="55" w:type="dxa"/>
+          <w:left w:w="54" w:type="dxa"/>
+          <w:bottom w:w="55" w:type="dxa"/>
+          <w:right w:w="55" w:type="dxa"/>
+        </w:tblCellMar>
+      </w:tblPr>
+      <w:tblGrid>
+        <w:gridCol w:w="8280"/>
+      </w:tblGrid>
+      <w:tr>
+        <w:trPr/>
+        <w:tc>
+          <w:tcPr>
+            <w:tcW w:w="8280" w:type="dxa"/>
+            <w:tcBorders>
+              <w:top w:val="single" w:sz="2" w:space="0" w:color="000000"/>
+              <w:left w:val="single" w:sz="2" w:space="0" w:color="000000"/>
+              <w:bottom w:val="single" w:sz="2" w:space="0" w:color="000000"/>
+              <w:right w:val="single" w:sz="2" w:space="0" w:color="000000"/>
+              <w:insideH w:val="single" w:sz="2" w:space="0" w:color="000000"/>
+              <w:insideV w:val="single" w:sz="2" w:space="0" w:color="000000"/>
+            </w:tcBorders>
+            <w:shd w:fill="auto" w:val="clear"/>
+          </w:tcPr>
+          <w:p>
+            <w:pPr>
+              <w:pStyle w:val="TableContents"/>
+              <w:numPr>
+                <w:ilvl w:val="0"/>
+                <w:numId w:val="1"/>
+              </w:numPr>
+              <w:rPr>
+                <w:sz w:val="22"/>
+                <w:szCs w:val="22"/>
+              </w:rPr>
+            </w:pPr>
+            <w:r>
+              <w:rPr>
+                <w:sz w:val="22"/>
+                <w:szCs w:val="22"/>
+              </w:rPr>
+              <w:t>CMAKE_INSTALL_PREFIX : Install directory used by install. On “make install”, this directory is prepended onto all install directories.</w:t>
+            </w:r>
+          </w:p>
+          <w:p>
+            <w:pPr>
+              <w:pStyle w:val="TableContents"/>
+              <w:numPr>
+                <w:ilvl w:val="0"/>
+                <w:numId w:val="0"/>
+              </w:numPr>
+              <w:ind w:left="1429" w:hanging="0"/>
+              <w:rPr>
+                <w:sz w:val="22"/>
+                <w:szCs w:val="22"/>
+              </w:rPr>
+            </w:pPr>
+            <w:r>
+              <w:rPr>
+                <w:sz w:val="22"/>
+                <w:szCs w:val="22"/>
+              </w:rPr>
+            </w:r>
+          </w:p>
+          <w:p>
+            <w:pPr>
+              <w:pStyle w:val="TableContents"/>
+              <w:numPr>
+                <w:ilvl w:val="0"/>
+                <w:numId w:val="1"/>
+              </w:numPr>
+              <w:rPr>
+                <w:sz w:val="22"/>
+                <w:szCs w:val="22"/>
+              </w:rPr>
+            </w:pPr>
+            <w:r>
+              <w:rPr>
+                <w:sz w:val="22"/>
+                <w:szCs w:val="22"/>
+              </w:rPr>
+              <w:t>CMAKE_BUILD_TYPE: choose  build type</w:t>
+            </w:r>
+          </w:p>
+          <w:p>
+            <w:pPr>
+              <w:pStyle w:val="TableContents"/>
+              <w:numPr>
+                <w:ilvl w:val="1"/>
+                <w:numId w:val="1"/>
+              </w:numPr>
+              <w:rPr>
+                <w:sz w:val="22"/>
+                <w:szCs w:val="22"/>
+              </w:rPr>
+            </w:pPr>
+            <w:r>
+              <w:rPr>
+                <w:sz w:val="22"/>
+                <w:szCs w:val="22"/>
+              </w:rPr>
+              <w:t>Debug: Debug build</w:t>
+            </w:r>
+          </w:p>
+          <w:p>
+            <w:pPr>
+              <w:pStyle w:val="TableContents"/>
+              <w:numPr>
+                <w:ilvl w:val="1"/>
+                <w:numId w:val="1"/>
+              </w:numPr>
+              <w:rPr>
+                <w:sz w:val="22"/>
+                <w:szCs w:val="22"/>
+              </w:rPr>
+            </w:pPr>
+            <w:r>
+              <w:rPr>
+                <w:sz w:val="22"/>
+                <w:szCs w:val="22"/>
+              </w:rPr>
+              <w:t>Release: Release build</w:t>
+            </w:r>
+          </w:p>
+          <w:p>
+            <w:pPr>
+              <w:pStyle w:val="TableContents"/>
+              <w:numPr>
+                <w:ilvl w:val="1"/>
+                <w:numId w:val="1"/>
+              </w:numPr>
+              <w:rPr>
+                <w:sz w:val="22"/>
+                <w:szCs w:val="22"/>
+              </w:rPr>
+            </w:pPr>
+            <w:r>
+              <w:rPr>
+                <w:sz w:val="22"/>
+                <w:szCs w:val="22"/>
+              </w:rPr>
+              <w:t>RelWithDebInfo: Release build with debug information</w:t>
+            </w:r>
+          </w:p>
+          <w:p>
+            <w:pPr>
+              <w:pStyle w:val="TableContents"/>
+              <w:numPr>
+                <w:ilvl w:val="1"/>
+                <w:numId w:val="1"/>
+              </w:numPr>
+              <w:rPr>
+                <w:sz w:val="22"/>
+                <w:szCs w:val="22"/>
+              </w:rPr>
+            </w:pPr>
+            <w:r>
+              <w:rPr>
+                <w:sz w:val="22"/>
+                <w:szCs w:val="22"/>
+              </w:rPr>
+              <w:t>MinSizeRel: Release build optimized for size</w:t>
+            </w:r>
+          </w:p>
+        </w:tc>
+      </w:tr>
+    </w:tbl>
+    <w:p>
+      <w:pPr>
+        <w:pStyle w:val="Normal"/>
+        <w:ind w:left="0" w:hanging="0"/>
+        <w:jc w:val="both"/>
+        <w:rPr>
+          <w:b/>
+          <w:b/>
+          <w:bCs/>
+        </w:rPr>
+      </w:pPr>
+      <w:r>
+        <w:rPr>
+          <w:b/>
+          <w:bCs/>
+        </w:rPr>
+      </w:r>
+    </w:p>
+    <w:p>
+      <w:pPr>
+        <w:pStyle w:val="Normal"/>
+        <w:ind w:left="0" w:hanging="0"/>
+        <w:jc w:val="both"/>
+        <w:rPr>
+          <w:b/>
+          <w:b/>
+          <w:bCs/>
+        </w:rPr>
+      </w:pPr>
+      <w:r>
+        <w:rPr>
+          <w:b/>
+          <w:bCs/>
+        </w:rPr>
+        <w:t>Setting C++ standard:</w:t>
+      </w:r>
+    </w:p>
+    <w:p>
+      <w:pPr>
+        <w:pStyle w:val="Normal"/>
+        <w:ind w:left="0" w:hanging="0"/>
+        <w:jc w:val="both"/>
+        <w:rPr>
+          <w:b/>
+          <w:b/>
+          <w:bCs/>
+        </w:rPr>
+      </w:pPr>
+      <w:r>
+        <w:rPr>
+          <w:b/>
+          <w:bCs/>
+        </w:rPr>
+      </w:r>
+    </w:p>
+    <w:tbl>
+      <w:tblPr>
+        <w:tblW w:w="8280" w:type="dxa"/>
+        <w:jc w:val="left"/>
+        <w:tblInd w:w="555" w:type="dxa"/>
+        <w:tblBorders>
+          <w:top w:val="single" w:sz="2" w:space="0" w:color="000000"/>
+          <w:left w:val="single" w:sz="2" w:space="0" w:color="000000"/>
+          <w:bottom w:val="single" w:sz="2" w:space="0" w:color="000000"/>
+          <w:right w:val="single" w:sz="2" w:space="0" w:color="000000"/>
+          <w:insideH w:val="single" w:sz="2" w:space="0" w:color="000000"/>
+          <w:insideV w:val="single" w:sz="2" w:space="0" w:color="000000"/>
+        </w:tblBorders>
+        <w:tblCellMar>
+          <w:top w:w="55" w:type="dxa"/>
+          <w:left w:w="54" w:type="dxa"/>
+          <w:bottom w:w="55" w:type="dxa"/>
+          <w:right w:w="55" w:type="dxa"/>
+        </w:tblCellMar>
+      </w:tblPr>
+      <w:tblGrid>
+        <w:gridCol w:w="8280"/>
+      </w:tblGrid>
+      <w:tr>
+        <w:trPr/>
+        <w:tc>
+          <w:tcPr>
+            <w:tcW w:w="8280" w:type="dxa"/>
+            <w:tcBorders>
+              <w:top w:val="single" w:sz="2" w:space="0" w:color="000000"/>
+              <w:left w:val="single" w:sz="2" w:space="0" w:color="000000"/>
+              <w:bottom w:val="single" w:sz="2" w:space="0" w:color="000000"/>
+              <w:right w:val="single" w:sz="2" w:space="0" w:color="000000"/>
+              <w:insideH w:val="single" w:sz="2" w:space="0" w:color="000000"/>
+              <w:insideV w:val="single" w:sz="2" w:space="0" w:color="000000"/>
+            </w:tcBorders>
+            <w:shd w:fill="auto" w:val="clear"/>
+          </w:tcPr>
+          <w:p>
+            <w:pPr>
+              <w:pStyle w:val="TableContents"/>
+              <w:ind w:left="709" w:hanging="0"/>
+              <w:rPr>
+                <w:sz w:val="22"/>
+                <w:szCs w:val="22"/>
+              </w:rPr>
+            </w:pPr>
+            <w:r>
+              <w:rPr>
+                <w:sz w:val="22"/>
+                <w:szCs w:val="22"/>
+              </w:rPr>
+              <w:t>set (CMAKE_CXX_STANDARD 11)</w:t>
+            </w:r>
+          </w:p>
+          <w:p>
+            <w:pPr>
+              <w:pStyle w:val="TableContents"/>
+              <w:ind w:left="709" w:hanging="0"/>
+              <w:rPr>
+                <w:sz w:val="22"/>
+                <w:szCs w:val="22"/>
+              </w:rPr>
+            </w:pPr>
+            <w:r>
+              <w:rPr>
+                <w:sz w:val="22"/>
+                <w:szCs w:val="22"/>
+              </w:rPr>
+              <w:t>set (CMAKR_C_STANDARD 99)</w:t>
+            </w:r>
+          </w:p>
+          <w:p>
+            <w:pPr>
+              <w:pStyle w:val="TableContents"/>
+              <w:ind w:left="709" w:hanging="0"/>
+              <w:rPr>
+                <w:sz w:val="22"/>
+                <w:szCs w:val="22"/>
+              </w:rPr>
+            </w:pPr>
+            <w:r>
+              <w:rPr>
+                <w:sz w:val="22"/>
+                <w:szCs w:val="22"/>
+              </w:rPr>
+              <w:t>set (CMAKE_CXX_STANDARD_REQUIRED ON) : it will give the upfront error if standard is not supported.</w:t>
+            </w:r>
+          </w:p>
+        </w:tc>
+      </w:tr>
+    </w:tbl>
+    <w:p>
+      <w:pPr>
+        <w:pStyle w:val="Normal"/>
+        <w:ind w:left="0" w:hanging="0"/>
+        <w:jc w:val="both"/>
+        <w:rPr>
+          <w:b/>
+          <w:b/>
+          <w:bCs/>
+        </w:rPr>
+      </w:pPr>
+      <w:r>
+        <w:rPr>
+          <w:b/>
+          <w:bCs/>
+        </w:rPr>
+      </w:r>
+    </w:p>
+    <w:p>
+      <w:pPr>
+        <w:pStyle w:val="Normal"/>
+        <w:ind w:left="0" w:hanging="0"/>
+        <w:jc w:val="both"/>
+        <w:rPr>
+          <w:b/>
+          <w:b/>
+          <w:bCs/>
+        </w:rPr>
+      </w:pPr>
+      <w:r>
+        <w:rPr>
+          <w:b/>
+          <w:bCs/>
+        </w:rPr>
+        <w:t>Cmake build phases:</w:t>
+      </w:r>
+    </w:p>
+    <w:p>
+      <w:pPr>
+        <w:pStyle w:val="Normal"/>
+        <w:ind w:left="0" w:hanging="0"/>
+        <w:jc w:val="both"/>
+        <w:rPr>
+          <w:b/>
+          <w:b/>
+          <w:bCs/>
+          <w:sz w:val="22"/>
+          <w:szCs w:val="22"/>
+        </w:rPr>
+      </w:pPr>
+      <w:r>
+        <w:rPr>
+          <w:b/>
+          <w:bCs/>
+          <w:sz w:val="22"/>
+          <w:szCs w:val="22"/>
+        </w:rPr>
+      </w:r>
+    </w:p>
+    <w:tbl>
+      <w:tblPr>
+        <w:tblW w:w="8280" w:type="dxa"/>
+        <w:jc w:val="left"/>
+        <w:tblInd w:w="555" w:type="dxa"/>
+        <w:tblBorders>
+          <w:top w:val="single" w:sz="2" w:space="0" w:color="000000"/>
+          <w:left w:val="single" w:sz="2" w:space="0" w:color="000000"/>
+          <w:bottom w:val="single" w:sz="2" w:space="0" w:color="000000"/>
+          <w:right w:val="single" w:sz="2" w:space="0" w:color="000000"/>
+          <w:insideH w:val="single" w:sz="2" w:space="0" w:color="000000"/>
+          <w:insideV w:val="single" w:sz="2" w:space="0" w:color="000000"/>
+        </w:tblBorders>
+        <w:tblCellMar>
+          <w:top w:w="55" w:type="dxa"/>
+          <w:left w:w="54" w:type="dxa"/>
+          <w:bottom w:w="55" w:type="dxa"/>
+          <w:right w:w="55" w:type="dxa"/>
+        </w:tblCellMar>
+      </w:tblPr>
+      <w:tblGrid>
+        <w:gridCol w:w="8280"/>
+      </w:tblGrid>
+      <w:tr>
+        <w:trPr/>
+        <w:tc>
+          <w:tcPr>
+            <w:tcW w:w="8280" w:type="dxa"/>
+            <w:tcBorders>
+              <w:top w:val="single" w:sz="2" w:space="0" w:color="000000"/>
+              <w:left w:val="single" w:sz="2" w:space="0" w:color="000000"/>
+              <w:bottom w:val="single" w:sz="2" w:space="0" w:color="000000"/>
+              <w:right w:val="single" w:sz="2" w:space="0" w:color="000000"/>
+              <w:insideH w:val="single" w:sz="2" w:space="0" w:color="000000"/>
+              <w:insideV w:val="single" w:sz="2" w:space="0" w:color="000000"/>
+            </w:tcBorders>
+            <w:shd w:fill="auto" w:val="clear"/>
+          </w:tcPr>
+          <w:p>
+            <w:pPr>
+              <w:pStyle w:val="TableContents"/>
+              <w:rPr>
+                <w:sz w:val="22"/>
+                <w:szCs w:val="22"/>
+              </w:rPr>
+            </w:pPr>
+            <w:r>
+              <w:rPr>
+                <w:sz w:val="22"/>
+                <w:szCs w:val="22"/>
+              </w:rPr>
+              <w:t>-- The C compiler identification is GNU 7.4.0</w:t>
+            </w:r>
+          </w:p>
+          <w:p>
+            <w:pPr>
+              <w:pStyle w:val="TableContents"/>
+              <w:rPr>
+                <w:sz w:val="22"/>
+                <w:szCs w:val="22"/>
+              </w:rPr>
+            </w:pPr>
+            <w:r>
+              <w:rPr>
+                <w:sz w:val="22"/>
+                <w:szCs w:val="22"/>
+              </w:rPr>
+              <w:t>-- The CXX compiler identification is GNU 7.4.0</w:t>
+            </w:r>
+          </w:p>
+          <w:p>
+            <w:pPr>
+              <w:pStyle w:val="TableContents"/>
+              <w:rPr>
+                <w:sz w:val="22"/>
+                <w:szCs w:val="22"/>
+              </w:rPr>
+            </w:pPr>
+            <w:r>
+              <w:rPr>
+                <w:sz w:val="22"/>
+                <w:szCs w:val="22"/>
+              </w:rPr>
+              <w:t>-- Check for working C compiler: /usr/bin/cc</w:t>
+            </w:r>
+          </w:p>
+          <w:p>
+            <w:pPr>
+              <w:pStyle w:val="TableContents"/>
+              <w:rPr>
+                <w:sz w:val="22"/>
+                <w:szCs w:val="22"/>
+              </w:rPr>
+            </w:pPr>
+            <w:r>
+              <w:rPr>
+                <w:sz w:val="22"/>
+                <w:szCs w:val="22"/>
+              </w:rPr>
+              <w:t>-- Check for working C compiler: /usr/bin/cc -- works</w:t>
+            </w:r>
+          </w:p>
+          <w:p>
+            <w:pPr>
+              <w:pStyle w:val="TableContents"/>
+              <w:rPr>
+                <w:sz w:val="22"/>
+                <w:szCs w:val="22"/>
+              </w:rPr>
+            </w:pPr>
+            <w:r>
+              <w:rPr>
+                <w:sz w:val="22"/>
+                <w:szCs w:val="22"/>
+              </w:rPr>
+              <w:t>-- Detecting C compiler ABI info</w:t>
+            </w:r>
+          </w:p>
+          <w:p>
+            <w:pPr>
+              <w:pStyle w:val="TableContents"/>
+              <w:rPr>
+                <w:sz w:val="22"/>
+                <w:szCs w:val="22"/>
+              </w:rPr>
+            </w:pPr>
+            <w:r>
+              <w:rPr>
+                <w:sz w:val="22"/>
+                <w:szCs w:val="22"/>
+              </w:rPr>
+              <w:t>-- Detecting C compiler ABI info - done</w:t>
+            </w:r>
+          </w:p>
+          <w:p>
+            <w:pPr>
+              <w:pStyle w:val="TableContents"/>
+              <w:rPr>
+                <w:sz w:val="22"/>
+                <w:szCs w:val="22"/>
+              </w:rPr>
+            </w:pPr>
+            <w:r>
+              <w:rPr>
+                <w:sz w:val="22"/>
+                <w:szCs w:val="22"/>
+              </w:rPr>
+              <w:t>-- Detecting C compile features</w:t>
+            </w:r>
+          </w:p>
+          <w:p>
+            <w:pPr>
+              <w:pStyle w:val="TableContents"/>
+              <w:rPr>
+                <w:sz w:val="22"/>
+                <w:szCs w:val="22"/>
+              </w:rPr>
+            </w:pPr>
+            <w:r>
+              <w:rPr>
+                <w:sz w:val="22"/>
+                <w:szCs w:val="22"/>
+              </w:rPr>
+              <w:t>-- Detecting C compile features - done</w:t>
+            </w:r>
+          </w:p>
+          <w:p>
+            <w:pPr>
+              <w:pStyle w:val="TableContents"/>
+              <w:rPr>
+                <w:sz w:val="22"/>
+                <w:szCs w:val="22"/>
+              </w:rPr>
+            </w:pPr>
+            <w:r>
+              <w:rPr>
+                <w:sz w:val="22"/>
+                <w:szCs w:val="22"/>
+              </w:rPr>
+              <w:t>-- Check for working CXX compiler: /usr/bin/c++</w:t>
+            </w:r>
+          </w:p>
+          <w:p>
+            <w:pPr>
+              <w:pStyle w:val="TableContents"/>
+              <w:rPr>
+                <w:sz w:val="22"/>
+                <w:szCs w:val="22"/>
+              </w:rPr>
+            </w:pPr>
+            <w:r>
+              <w:rPr>
+                <w:sz w:val="22"/>
+                <w:szCs w:val="22"/>
+              </w:rPr>
+              <w:t>-- Check for working CXX compiler: /usr/bin/c++ -- works</w:t>
+            </w:r>
+          </w:p>
+          <w:p>
+            <w:pPr>
+              <w:pStyle w:val="TableContents"/>
+              <w:rPr>
+                <w:sz w:val="22"/>
+                <w:szCs w:val="22"/>
+              </w:rPr>
+            </w:pPr>
+            <w:r>
+              <w:rPr>
+                <w:sz w:val="22"/>
+                <w:szCs w:val="22"/>
+              </w:rPr>
+              <w:t>-- Detecting CXX compiler ABI info</w:t>
+            </w:r>
+          </w:p>
+          <w:p>
+            <w:pPr>
+              <w:pStyle w:val="TableContents"/>
+              <w:rPr>
+                <w:sz w:val="22"/>
+                <w:szCs w:val="22"/>
+              </w:rPr>
+            </w:pPr>
+            <w:r>
+              <w:rPr>
+                <w:sz w:val="22"/>
+                <w:szCs w:val="22"/>
+              </w:rPr>
+              <w:t>-- Detecting CXX compiler ABI info - done</w:t>
+            </w:r>
+          </w:p>
+          <w:p>
+            <w:pPr>
+              <w:pStyle w:val="TableContents"/>
+              <w:rPr>
+                <w:sz w:val="22"/>
+                <w:szCs w:val="22"/>
+              </w:rPr>
+            </w:pPr>
+            <w:r>
+              <w:rPr>
+                <w:sz w:val="22"/>
+                <w:szCs w:val="22"/>
+              </w:rPr>
+              <w:t>-- Detecting CXX compile features</w:t>
+            </w:r>
+          </w:p>
+          <w:p>
+            <w:pPr>
+              <w:pStyle w:val="TableContents"/>
+              <w:rPr>
+                <w:sz w:val="22"/>
+                <w:szCs w:val="22"/>
+              </w:rPr>
+            </w:pPr>
+            <w:r>
+              <w:rPr>
+                <w:sz w:val="22"/>
+                <w:szCs w:val="22"/>
+              </w:rPr>
+              <w:t>-- Detecting CXX compile features - done</w:t>
+            </w:r>
+          </w:p>
+          <w:p>
+            <w:pPr>
+              <w:pStyle w:val="TableContents"/>
+              <w:rPr>
+                <w:sz w:val="22"/>
+                <w:szCs w:val="22"/>
+                <w:highlight w:val="yellow"/>
+              </w:rPr>
+            </w:pPr>
+            <w:r>
+              <w:rPr>
+                <w:sz w:val="22"/>
+                <w:szCs w:val="22"/>
+                <w:highlight w:val="yellow"/>
+              </w:rPr>
+              <w:t>-- Configuring done</w:t>
+            </w:r>
+          </w:p>
+          <w:p>
+            <w:pPr>
+              <w:pStyle w:val="TableContents"/>
+              <w:rPr>
+                <w:sz w:val="22"/>
+                <w:szCs w:val="22"/>
+                <w:highlight w:val="yellow"/>
+              </w:rPr>
+            </w:pPr>
+            <w:r>
+              <w:rPr>
+                <w:sz w:val="22"/>
+                <w:szCs w:val="22"/>
+                <w:highlight w:val="yellow"/>
+              </w:rPr>
+              <w:t>-- Generating done</w:t>
+            </w:r>
+          </w:p>
+          <w:p>
+            <w:pPr>
+              <w:pStyle w:val="TableContents"/>
+              <w:rPr>
+                <w:sz w:val="22"/>
+                <w:szCs w:val="22"/>
+              </w:rPr>
+            </w:pPr>
+            <w:r>
+              <w:rPr>
+                <w:sz w:val="22"/>
+                <w:szCs w:val="22"/>
+              </w:rPr>
+              <w:t>-- Build files have been written to: /home/belotes/Documents/Learning/Workspace/CmakeLearning/1__HelloWorld/Build</w:t>
+            </w:r>
+          </w:p>
+        </w:tc>
+      </w:tr>
+    </w:tbl>
+    <w:p>
+      <w:pPr>
+        <w:pStyle w:val="Normal"/>
+        <w:ind w:left="0" w:hanging="0"/>
+        <w:jc w:val="both"/>
+        <w:rPr>
+          <w:b/>
+          <w:b/>
+          <w:bCs/>
+          <w:sz w:val="22"/>
+          <w:szCs w:val="22"/>
+        </w:rPr>
+      </w:pPr>
+      <w:r>
+        <w:rPr>
+          <w:b/>
+          <w:bCs/>
+          <w:sz w:val="22"/>
+          <w:szCs w:val="22"/>
+        </w:rPr>
+      </w:r>
+    </w:p>
+    <w:p>
+      <w:pPr>
+        <w:pStyle w:val="Normal"/>
+        <w:numPr>
+          <w:ilvl w:val="0"/>
+          <w:numId w:val="2"/>
+        </w:numPr>
+        <w:jc w:val="both"/>
+        <w:rPr>
+          <w:b w:val="false"/>
+          <w:b w:val="false"/>
+          <w:bCs w:val="false"/>
+          <w:sz w:val="22"/>
+          <w:szCs w:val="22"/>
+        </w:rPr>
+      </w:pPr>
+      <w:r>
+        <w:rPr>
+          <w:b w:val="false"/>
+          <w:bCs w:val="false"/>
+          <w:sz w:val="22"/>
+          <w:szCs w:val="22"/>
+        </w:rPr>
+        <w:t xml:space="preserve">Configure time : </w:t>
+      </w:r>
+    </w:p>
+    <w:p>
+      <w:pPr>
+        <w:pStyle w:val="Normal"/>
+        <w:numPr>
+          <w:ilvl w:val="0"/>
+          <w:numId w:val="0"/>
+        </w:numPr>
+        <w:ind w:left="1080" w:hanging="0"/>
+        <w:jc w:val="both"/>
+        <w:rPr>
+          <w:b w:val="false"/>
+          <w:b w:val="false"/>
+          <w:bCs w:val="false"/>
+          <w:sz w:val="22"/>
+          <w:szCs w:val="22"/>
+        </w:rPr>
+      </w:pPr>
+      <w:r>
+        <w:rPr>
+          <w:b w:val="false"/>
+          <w:bCs w:val="false"/>
+          <w:sz w:val="22"/>
+          <w:szCs w:val="22"/>
+        </w:rPr>
+        <w:t xml:space="preserve">cmake code run here. In this step cmake parse the top level CmakeLists.txt and create the CMakeCache.txt files with </w:t>
+      </w:r>
+      <w:r>
+        <w:rPr>
+          <w:b w:val="false"/>
+          <w:bCs w:val="false"/>
+          <w:sz w:val="22"/>
+          <w:szCs w:val="22"/>
+        </w:rPr>
+        <w:t>cache variable.</w:t>
+      </w:r>
+    </w:p>
+    <w:p>
+      <w:pPr>
+        <w:pStyle w:val="Normal"/>
+        <w:numPr>
+          <w:ilvl w:val="0"/>
+          <w:numId w:val="2"/>
+        </w:numPr>
+        <w:jc w:val="both"/>
+        <w:rPr>
+          <w:b w:val="false"/>
+          <w:b w:val="false"/>
+          <w:bCs w:val="false"/>
+          <w:sz w:val="22"/>
+          <w:szCs w:val="22"/>
+        </w:rPr>
+      </w:pPr>
+      <w:r>
+        <w:rPr>
+          <w:b w:val="false"/>
+          <w:bCs w:val="false"/>
+          <w:sz w:val="22"/>
+          <w:szCs w:val="22"/>
+        </w:rPr>
+        <w:t xml:space="preserve">Generate time: </w:t>
+      </w:r>
+    </w:p>
+    <w:p>
+      <w:pPr>
+        <w:pStyle w:val="Normal"/>
+        <w:numPr>
+          <w:ilvl w:val="0"/>
+          <w:numId w:val="0"/>
+        </w:numPr>
+        <w:ind w:left="1080" w:hanging="0"/>
+        <w:jc w:val="both"/>
+        <w:rPr>
+          <w:b w:val="false"/>
+          <w:b w:val="false"/>
+          <w:bCs w:val="false"/>
+          <w:sz w:val="22"/>
+          <w:szCs w:val="22"/>
+        </w:rPr>
+      </w:pPr>
+      <w:r>
+        <w:rPr>
+          <w:b w:val="false"/>
+          <w:bCs w:val="false"/>
+          <w:sz w:val="22"/>
+          <w:szCs w:val="22"/>
+        </w:rPr>
+        <w:t xml:space="preserve">In </w:t>
+      </w:r>
+      <w:r>
+        <w:rPr>
+          <w:b w:val="false"/>
+          <w:bCs w:val="false"/>
+          <w:sz w:val="22"/>
+          <w:szCs w:val="22"/>
+        </w:rPr>
+        <w:t xml:space="preserve">this step CMake will generate native build tool files using information from CMakeLists.txt and variables from </w:t>
+      </w:r>
+      <w:r>
+        <w:rPr>
+          <w:b w:val="false"/>
+          <w:bCs w:val="false"/>
+          <w:sz w:val="22"/>
+          <w:szCs w:val="22"/>
+        </w:rPr>
+        <w:t xml:space="preserve">generated </w:t>
+      </w:r>
+      <w:r>
+        <w:rPr>
+          <w:b w:val="false"/>
+          <w:bCs w:val="false"/>
+          <w:sz w:val="22"/>
+          <w:szCs w:val="22"/>
+        </w:rPr>
+        <w:t>CmakeCache.txt.</w:t>
+      </w:r>
+    </w:p>
+    <w:p>
+      <w:pPr>
+        <w:pStyle w:val="Normal"/>
+        <w:numPr>
+          <w:ilvl w:val="0"/>
+          <w:numId w:val="2"/>
+        </w:numPr>
+        <w:jc w:val="both"/>
+        <w:rPr>
+          <w:b w:val="false"/>
+          <w:b w:val="false"/>
+          <w:bCs w:val="false"/>
+          <w:sz w:val="22"/>
+          <w:szCs w:val="22"/>
+        </w:rPr>
+      </w:pPr>
+      <w:r>
+        <w:rPr>
+          <w:b w:val="false"/>
+          <w:bCs w:val="false"/>
+          <w:sz w:val="22"/>
+          <w:szCs w:val="22"/>
+        </w:rPr>
+        <w:t>Build time:</w:t>
+      </w:r>
+    </w:p>
+    <w:p>
+      <w:pPr>
+        <w:pStyle w:val="Normal"/>
+        <w:numPr>
+          <w:ilvl w:val="0"/>
+          <w:numId w:val="0"/>
+        </w:numPr>
+        <w:ind w:left="1080" w:hanging="0"/>
+        <w:jc w:val="both"/>
+        <w:rPr>
+          <w:b w:val="false"/>
+          <w:b w:val="false"/>
+          <w:bCs w:val="false"/>
+          <w:sz w:val="22"/>
+          <w:szCs w:val="22"/>
+        </w:rPr>
+      </w:pPr>
+      <w:r>
+        <w:rPr>
+          <w:b w:val="false"/>
+          <w:bCs w:val="false"/>
+          <w:sz w:val="22"/>
+          <w:szCs w:val="22"/>
+        </w:rPr>
+        <w:t>Build tool like make runs the compiler</w:t>
       </w:r>
     </w:p>
     <w:sectPr>
@@ -3220,7 +4667,7 @@
     </w:r>
     <w:r>
       <w:rPr/>
-      <w:t>1</w:t>
+      <w:t>4</w:t>
     </w:r>
     <w:r>
       <w:rPr/>
@@ -3230,6 +4677,404 @@
 </w:ftr>
 </file>
 
+<file path=word/numbering.xml><?xml version="1.0" encoding="utf-8"?>
+<w:numbering xmlns:w="http://schemas.openxmlformats.org/wordprocessingml/2006/main" xmlns:o="urn:schemas-microsoft-com:office:office" xmlns:r="http://schemas.openxmlformats.org/officeDocument/2006/relationships" xmlns:v="urn:schemas-microsoft-com:vml">
+  <w:abstractNum w:abstractNumId="1">
+    <w:lvl w:ilvl="0">
+      <w:start w:val="1"/>
+      <w:numFmt w:val="bullet"/>
+      <w:lvlText w:val=""/>
+      <w:lvlJc w:val="left"/>
+      <w:pPr>
+        <w:tabs>
+          <w:tab w:val="num" w:pos="1429"/>
+        </w:tabs>
+        <w:ind w:left="1429" w:hanging="360"/>
+      </w:pPr>
+      <w:rPr>
+        <w:rFonts w:ascii="Symbol" w:hAnsi="Symbol" w:cs="Symbol" w:hint="default"/>
+        <w:rFonts w:cs="OpenSymbol"/>
+      </w:rPr>
+    </w:lvl>
+    <w:lvl w:ilvl="1">
+      <w:start w:val="1"/>
+      <w:numFmt w:val="bullet"/>
+      <w:lvlText w:val="◦"/>
+      <w:lvlJc w:val="left"/>
+      <w:pPr>
+        <w:tabs>
+          <w:tab w:val="num" w:pos="1789"/>
+        </w:tabs>
+        <w:ind w:left="1789" w:hanging="360"/>
+      </w:pPr>
+      <w:rPr>
+        <w:rFonts w:ascii="OpenSymbol" w:hAnsi="OpenSymbol" w:cs="OpenSymbol" w:hint="default"/>
+        <w:rFonts w:cs="OpenSymbol"/>
+      </w:rPr>
+    </w:lvl>
+    <w:lvl w:ilvl="2">
+      <w:start w:val="1"/>
+      <w:numFmt w:val="bullet"/>
+      <w:lvlText w:val="▪"/>
+      <w:lvlJc w:val="left"/>
+      <w:pPr>
+        <w:tabs>
+          <w:tab w:val="num" w:pos="2149"/>
+        </w:tabs>
+        <w:ind w:left="2149" w:hanging="360"/>
+      </w:pPr>
+      <w:rPr>
+        <w:rFonts w:ascii="OpenSymbol" w:hAnsi="OpenSymbol" w:cs="OpenSymbol" w:hint="default"/>
+        <w:rFonts w:cs="OpenSymbol"/>
+      </w:rPr>
+    </w:lvl>
+    <w:lvl w:ilvl="3">
+      <w:start w:val="1"/>
+      <w:numFmt w:val="bullet"/>
+      <w:lvlText w:val=""/>
+      <w:lvlJc w:val="left"/>
+      <w:pPr>
+        <w:tabs>
+          <w:tab w:val="num" w:pos="2509"/>
+        </w:tabs>
+        <w:ind w:left="2509" w:hanging="360"/>
+      </w:pPr>
+      <w:rPr>
+        <w:rFonts w:ascii="Symbol" w:hAnsi="Symbol" w:cs="Symbol" w:hint="default"/>
+        <w:rFonts w:cs="OpenSymbol"/>
+      </w:rPr>
+    </w:lvl>
+    <w:lvl w:ilvl="4">
+      <w:start w:val="1"/>
+      <w:numFmt w:val="bullet"/>
+      <w:lvlText w:val="◦"/>
+      <w:lvlJc w:val="left"/>
+      <w:pPr>
+        <w:tabs>
+          <w:tab w:val="num" w:pos="2869"/>
+        </w:tabs>
+        <w:ind w:left="2869" w:hanging="360"/>
+      </w:pPr>
+      <w:rPr>
+        <w:rFonts w:ascii="OpenSymbol" w:hAnsi="OpenSymbol" w:cs="OpenSymbol" w:hint="default"/>
+        <w:rFonts w:cs="OpenSymbol"/>
+      </w:rPr>
+    </w:lvl>
+    <w:lvl w:ilvl="5">
+      <w:start w:val="1"/>
+      <w:numFmt w:val="bullet"/>
+      <w:lvlText w:val="▪"/>
+      <w:lvlJc w:val="left"/>
+      <w:pPr>
+        <w:tabs>
+          <w:tab w:val="num" w:pos="3229"/>
+        </w:tabs>
+        <w:ind w:left="3229" w:hanging="360"/>
+      </w:pPr>
+      <w:rPr>
+        <w:rFonts w:ascii="OpenSymbol" w:hAnsi="OpenSymbol" w:cs="OpenSymbol" w:hint="default"/>
+        <w:rFonts w:cs="OpenSymbol"/>
+      </w:rPr>
+    </w:lvl>
+    <w:lvl w:ilvl="6">
+      <w:start w:val="1"/>
+      <w:numFmt w:val="bullet"/>
+      <w:lvlText w:val=""/>
+      <w:lvlJc w:val="left"/>
+      <w:pPr>
+        <w:tabs>
+          <w:tab w:val="num" w:pos="3589"/>
+        </w:tabs>
+        <w:ind w:left="3589" w:hanging="360"/>
+      </w:pPr>
+      <w:rPr>
+        <w:rFonts w:ascii="Symbol" w:hAnsi="Symbol" w:cs="Symbol" w:hint="default"/>
+        <w:rFonts w:cs="OpenSymbol"/>
+      </w:rPr>
+    </w:lvl>
+    <w:lvl w:ilvl="7">
+      <w:start w:val="1"/>
+      <w:numFmt w:val="bullet"/>
+      <w:lvlText w:val="◦"/>
+      <w:lvlJc w:val="left"/>
+      <w:pPr>
+        <w:tabs>
+          <w:tab w:val="num" w:pos="3949"/>
+        </w:tabs>
+        <w:ind w:left="3949" w:hanging="360"/>
+      </w:pPr>
+      <w:rPr>
+        <w:rFonts w:ascii="OpenSymbol" w:hAnsi="OpenSymbol" w:cs="OpenSymbol" w:hint="default"/>
+        <w:rFonts w:cs="OpenSymbol"/>
+      </w:rPr>
+    </w:lvl>
+    <w:lvl w:ilvl="8">
+      <w:start w:val="1"/>
+      <w:numFmt w:val="bullet"/>
+      <w:lvlText w:val="▪"/>
+      <w:lvlJc w:val="left"/>
+      <w:pPr>
+        <w:tabs>
+          <w:tab w:val="num" w:pos="4309"/>
+        </w:tabs>
+        <w:ind w:left="4309" w:hanging="360"/>
+      </w:pPr>
+      <w:rPr>
+        <w:rFonts w:ascii="OpenSymbol" w:hAnsi="OpenSymbol" w:cs="OpenSymbol" w:hint="default"/>
+        <w:rFonts w:cs="OpenSymbol"/>
+      </w:rPr>
+    </w:lvl>
+  </w:abstractNum>
+  <w:abstractNum w:abstractNumId="2">
+    <w:lvl w:ilvl="0">
+      <w:start w:val="1"/>
+      <w:numFmt w:val="bullet"/>
+      <w:lvlText w:val=""/>
+      <w:lvlJc w:val="left"/>
+      <w:pPr>
+        <w:tabs>
+          <w:tab w:val="num" w:pos="720"/>
+        </w:tabs>
+        <w:ind w:left="720" w:hanging="360"/>
+      </w:pPr>
+      <w:rPr>
+        <w:rFonts w:ascii="Symbol" w:hAnsi="Symbol" w:cs="Symbol" w:hint="default"/>
+        <w:rFonts w:cs="OpenSymbol"/>
+      </w:rPr>
+    </w:lvl>
+    <w:lvl w:ilvl="1">
+      <w:start w:val="1"/>
+      <w:numFmt w:val="bullet"/>
+      <w:lvlText w:val="◦"/>
+      <w:lvlJc w:val="left"/>
+      <w:pPr>
+        <w:tabs>
+          <w:tab w:val="num" w:pos="1080"/>
+        </w:tabs>
+        <w:ind w:left="1080" w:hanging="360"/>
+      </w:pPr>
+      <w:rPr>
+        <w:rFonts w:ascii="OpenSymbol" w:hAnsi="OpenSymbol" w:cs="OpenSymbol" w:hint="default"/>
+        <w:rFonts w:cs="OpenSymbol"/>
+      </w:rPr>
+    </w:lvl>
+    <w:lvl w:ilvl="2">
+      <w:start w:val="1"/>
+      <w:numFmt w:val="bullet"/>
+      <w:lvlText w:val="▪"/>
+      <w:lvlJc w:val="left"/>
+      <w:pPr>
+        <w:tabs>
+          <w:tab w:val="num" w:pos="1440"/>
+        </w:tabs>
+        <w:ind w:left="1440" w:hanging="360"/>
+      </w:pPr>
+      <w:rPr>
+        <w:rFonts w:ascii="OpenSymbol" w:hAnsi="OpenSymbol" w:cs="OpenSymbol" w:hint="default"/>
+        <w:rFonts w:cs="OpenSymbol"/>
+      </w:rPr>
+    </w:lvl>
+    <w:lvl w:ilvl="3">
+      <w:start w:val="1"/>
+      <w:numFmt w:val="bullet"/>
+      <w:lvlText w:val=""/>
+      <w:lvlJc w:val="left"/>
+      <w:pPr>
+        <w:tabs>
+          <w:tab w:val="num" w:pos="1800"/>
+        </w:tabs>
+        <w:ind w:left="1800" w:hanging="360"/>
+      </w:pPr>
+      <w:rPr>
+        <w:rFonts w:ascii="Symbol" w:hAnsi="Symbol" w:cs="Symbol" w:hint="default"/>
+        <w:rFonts w:cs="OpenSymbol"/>
+      </w:rPr>
+    </w:lvl>
+    <w:lvl w:ilvl="4">
+      <w:start w:val="1"/>
+      <w:numFmt w:val="bullet"/>
+      <w:lvlText w:val="◦"/>
+      <w:lvlJc w:val="left"/>
+      <w:pPr>
+        <w:tabs>
+          <w:tab w:val="num" w:pos="2160"/>
+        </w:tabs>
+        <w:ind w:left="2160" w:hanging="360"/>
+      </w:pPr>
+      <w:rPr>
+        <w:rFonts w:ascii="OpenSymbol" w:hAnsi="OpenSymbol" w:cs="OpenSymbol" w:hint="default"/>
+        <w:rFonts w:cs="OpenSymbol"/>
+      </w:rPr>
+    </w:lvl>
+    <w:lvl w:ilvl="5">
+      <w:start w:val="1"/>
+      <w:numFmt w:val="bullet"/>
+      <w:lvlText w:val="▪"/>
+      <w:lvlJc w:val="left"/>
+      <w:pPr>
+        <w:tabs>
+          <w:tab w:val="num" w:pos="2520"/>
+        </w:tabs>
+        <w:ind w:left="2520" w:hanging="360"/>
+      </w:pPr>
+      <w:rPr>
+        <w:rFonts w:ascii="OpenSymbol" w:hAnsi="OpenSymbol" w:cs="OpenSymbol" w:hint="default"/>
+        <w:rFonts w:cs="OpenSymbol"/>
+      </w:rPr>
+    </w:lvl>
+    <w:lvl w:ilvl="6">
+      <w:start w:val="1"/>
+      <w:numFmt w:val="bullet"/>
+      <w:lvlText w:val=""/>
+      <w:lvlJc w:val="left"/>
+      <w:pPr>
+        <w:tabs>
+          <w:tab w:val="num" w:pos="2880"/>
+        </w:tabs>
+        <w:ind w:left="2880" w:hanging="360"/>
+      </w:pPr>
+      <w:rPr>
+        <w:rFonts w:ascii="Symbol" w:hAnsi="Symbol" w:cs="Symbol" w:hint="default"/>
+        <w:rFonts w:cs="OpenSymbol"/>
+      </w:rPr>
+    </w:lvl>
+    <w:lvl w:ilvl="7">
+      <w:start w:val="1"/>
+      <w:numFmt w:val="bullet"/>
+      <w:lvlText w:val="◦"/>
+      <w:lvlJc w:val="left"/>
+      <w:pPr>
+        <w:tabs>
+          <w:tab w:val="num" w:pos="3240"/>
+        </w:tabs>
+        <w:ind w:left="3240" w:hanging="360"/>
+      </w:pPr>
+      <w:rPr>
+        <w:rFonts w:ascii="OpenSymbol" w:hAnsi="OpenSymbol" w:cs="OpenSymbol" w:hint="default"/>
+        <w:rFonts w:cs="OpenSymbol"/>
+      </w:rPr>
+    </w:lvl>
+    <w:lvl w:ilvl="8">
+      <w:start w:val="1"/>
+      <w:numFmt w:val="bullet"/>
+      <w:lvlText w:val="▪"/>
+      <w:lvlJc w:val="left"/>
+      <w:pPr>
+        <w:tabs>
+          <w:tab w:val="num" w:pos="3600"/>
+        </w:tabs>
+        <w:ind w:left="3600" w:hanging="360"/>
+      </w:pPr>
+      <w:rPr>
+        <w:rFonts w:ascii="OpenSymbol" w:hAnsi="OpenSymbol" w:cs="OpenSymbol" w:hint="default"/>
+        <w:rFonts w:cs="OpenSymbol"/>
+      </w:rPr>
+    </w:lvl>
+  </w:abstractNum>
+  <w:abstractNum w:abstractNumId="3">
+    <w:lvl w:ilvl="0">
+      <w:start w:val="1"/>
+      <w:numFmt w:val="none"/>
+      <w:suff w:val="nothing"/>
+      <w:lvlText w:val=""/>
+      <w:lvlJc w:val="left"/>
+      <w:pPr>
+        <w:ind w:left="0" w:hanging="0"/>
+      </w:pPr>
+    </w:lvl>
+    <w:lvl w:ilvl="1">
+      <w:start w:val="1"/>
+      <w:numFmt w:val="none"/>
+      <w:suff w:val="nothing"/>
+      <w:lvlText w:val=""/>
+      <w:lvlJc w:val="left"/>
+      <w:pPr>
+        <w:ind w:left="0" w:hanging="0"/>
+      </w:pPr>
+    </w:lvl>
+    <w:lvl w:ilvl="2">
+      <w:start w:val="1"/>
+      <w:numFmt w:val="none"/>
+      <w:suff w:val="nothing"/>
+      <w:lvlText w:val=""/>
+      <w:lvlJc w:val="left"/>
+      <w:pPr>
+        <w:ind w:left="0" w:hanging="0"/>
+      </w:pPr>
+    </w:lvl>
+    <w:lvl w:ilvl="3">
+      <w:start w:val="1"/>
+      <w:numFmt w:val="none"/>
+      <w:suff w:val="nothing"/>
+      <w:lvlText w:val=""/>
+      <w:lvlJc w:val="left"/>
+      <w:pPr>
+        <w:ind w:left="0" w:hanging="0"/>
+      </w:pPr>
+    </w:lvl>
+    <w:lvl w:ilvl="4">
+      <w:start w:val="1"/>
+      <w:numFmt w:val="none"/>
+      <w:suff w:val="nothing"/>
+      <w:lvlText w:val=""/>
+      <w:lvlJc w:val="left"/>
+      <w:pPr>
+        <w:ind w:left="0" w:hanging="0"/>
+      </w:pPr>
+    </w:lvl>
+    <w:lvl w:ilvl="5">
+      <w:start w:val="1"/>
+      <w:numFmt w:val="none"/>
+      <w:suff w:val="nothing"/>
+      <w:lvlText w:val=""/>
+      <w:lvlJc w:val="left"/>
+      <w:pPr>
+        <w:ind w:left="0" w:hanging="0"/>
+      </w:pPr>
+    </w:lvl>
+    <w:lvl w:ilvl="6">
+      <w:start w:val="1"/>
+      <w:numFmt w:val="none"/>
+      <w:suff w:val="nothing"/>
+      <w:lvlText w:val=""/>
+      <w:lvlJc w:val="left"/>
+      <w:pPr>
+        <w:ind w:left="0" w:hanging="0"/>
+      </w:pPr>
+    </w:lvl>
+    <w:lvl w:ilvl="7">
+      <w:start w:val="1"/>
+      <w:numFmt w:val="none"/>
+      <w:suff w:val="nothing"/>
+      <w:lvlText w:val=""/>
+      <w:lvlJc w:val="left"/>
+      <w:pPr>
+        <w:ind w:left="0" w:hanging="0"/>
+      </w:pPr>
+    </w:lvl>
+    <w:lvl w:ilvl="8">
+      <w:start w:val="1"/>
+      <w:numFmt w:val="none"/>
+      <w:suff w:val="nothing"/>
+      <w:lvlText w:val=""/>
+      <w:lvlJc w:val="left"/>
+      <w:pPr>
+        <w:ind w:left="0" w:hanging="0"/>
+      </w:pPr>
+    </w:lvl>
+  </w:abstractNum>
+  <w:num w:numId="1">
+    <w:abstractNumId w:val="1"/>
+  </w:num>
+  <w:num w:numId="2">
+    <w:abstractNumId w:val="2"/>
+  </w:num>
+  <w:num w:numId="3">
+    <w:abstractNumId w:val="3"/>
+  </w:num>
+</w:numbering>
+</file>
+
 <file path=word/styles.xml><?xml version="1.0" encoding="utf-8"?>
 <w:styles xmlns:w="http://schemas.openxmlformats.org/wordprocessingml/2006/main" xmlns:w14="http://schemas.microsoft.com/office/word/2010/wordml" xmlns:mc="http://schemas.openxmlformats.org/markup-compatibility/2006" mc:Ignorable="w14">
   <w:docDefaults>
@@ -3237,6 +5082,7 @@
       <w:rPr>
         <w:rFonts w:ascii="Liberation Serif" w:hAnsi="Liberation Serif" w:eastAsia="Noto Sans CJK SC" w:cs="Lohit Devanagari"/>
         <w:kern w:val="2"/>
+        <w:sz w:val="20"/>
         <w:szCs w:val="24"/>
         <w:lang w:val="en-US" w:eastAsia="zh-CN" w:bidi="hi-IN"/>
       </w:rPr>
@@ -3268,6 +5114,13 @@
       <w:color w:val="000080"/>
       <w:u w:val="single"/>
       <w:lang w:val="zxx" w:eastAsia="zxx" w:bidi="zxx"/>
+    </w:rPr>
+  </w:style>
+  <w:style w:type="character" w:styleId="Bullets">
+    <w:name w:val="Bullets"/>
+    <w:qFormat/>
+    <w:rPr>
+      <w:rFonts w:ascii="OpenSymbol" w:hAnsi="OpenSymbol" w:eastAsia="OpenSymbol" w:cs="OpenSymbol"/>
     </w:rPr>
   </w:style>
   <w:style w:type="paragraph" w:styleId="Heading">

</xml_diff>